<commit_message>
Add machine learning notes
</commit_message>
<xml_diff>
--- a/Data Analysis.docx
+++ b/Data Analysis.docx
@@ -36451,6 +36451,53 @@
     </w:p>
     <w:p>
       <w:pPr>
+        <w:spacing w:after="0" w:line="360" w:lineRule="auto"/>
+        <w:rPr>
+          <w:rFonts w:ascii="Georgia" w:hAnsi="Georgia"/>
+          <w:b/>
+          <w:lang w:val="en-GB"/>
+        </w:rPr>
+      </w:pPr>
+      <w:r>
+        <w:rPr>
+          <w:rFonts w:ascii="Georgia" w:hAnsi="Georgia"/>
+          <w:b/>
+          <w:lang w:val="en-GB"/>
+        </w:rPr>
+        <w:t xml:space="preserve">Supervised Classification </w:t>
+      </w:r>
+      <w:r>
+        <w:rPr>
+          <w:rFonts w:ascii="Georgia" w:hAnsi="Georgia"/>
+          <w:b/>
+          <w:lang w:val="en-GB"/>
+        </w:rPr>
+        <w:t>Algorithms</w:t>
+      </w:r>
+    </w:p>
+    <w:p>
+      <w:pPr>
+        <w:pStyle w:val="ListParagraph"/>
+        <w:numPr>
+          <w:ilvl w:val="0"/>
+          <w:numId w:val="32"/>
+        </w:numPr>
+        <w:spacing w:line="360" w:lineRule="auto"/>
+        <w:rPr>
+          <w:rFonts w:ascii="Georgia" w:hAnsi="Georgia"/>
+          <w:lang w:val="en-GB"/>
+        </w:rPr>
+      </w:pPr>
+      <w:r>
+        <w:rPr>
+          <w:rFonts w:ascii="Georgia" w:hAnsi="Georgia"/>
+          <w:lang w:val="en-GB"/>
+        </w:rPr>
+        <w:t>Discrete: no order – no relationship</w:t>
+      </w:r>
+    </w:p>
+    <w:p>
+      <w:pPr>
         <w:pStyle w:val="ListParagraph"/>
         <w:numPr>
           <w:ilvl w:val="0"/>
@@ -37930,6 +37977,7 @@
           <w:rFonts w:ascii="Georgia" w:hAnsi="Georgia"/>
           <w:lang w:val="en-GB"/>
         </w:rPr>
+        <w:lastRenderedPageBreak/>
         <w:t xml:space="preserve">Kernel Trick: linear, poly, </w:t>
       </w:r>
       <w:proofErr w:type="spellStart"/>
@@ -38011,7 +38059,6 @@
           <w:b/>
           <w:lang w:val="en-GB"/>
         </w:rPr>
-        <w:lastRenderedPageBreak/>
         <w:t>Decision Trees</w:t>
       </w:r>
       <w:r>
@@ -38882,17 +38929,2078 @@
         </w:rPr>
         <w:t xml:space="preserve"> (sometimes also called boosted decision tree)</w:t>
       </w:r>
+    </w:p>
+    <w:p>
+      <w:pPr>
+        <w:spacing w:line="360" w:lineRule="auto"/>
+        <w:rPr>
+          <w:rFonts w:ascii="Georgia" w:hAnsi="Georgia"/>
+          <w:lang w:val="en-GB"/>
+        </w:rPr>
+      </w:pPr>
+    </w:p>
+    <w:p>
+      <w:pPr>
+        <w:spacing w:after="0" w:line="360" w:lineRule="auto"/>
+        <w:rPr>
+          <w:rFonts w:ascii="Georgia" w:hAnsi="Georgia"/>
+          <w:b/>
+          <w:lang w:val="en-GB"/>
+        </w:rPr>
+      </w:pPr>
+      <w:r>
+        <w:rPr>
+          <w:rFonts w:ascii="Georgia" w:hAnsi="Georgia"/>
+          <w:b/>
+          <w:lang w:val="en-GB"/>
+        </w:rPr>
+        <w:t>Datasets &amp; Questions</w:t>
+      </w:r>
+      <w:r>
+        <w:rPr>
+          <w:rFonts w:ascii="Georgia" w:hAnsi="Georgia"/>
+          <w:b/>
+          <w:lang w:val="en-GB"/>
+        </w:rPr>
+        <w:t xml:space="preserve"> </w:t>
+      </w:r>
+      <w:r>
+        <w:rPr>
+          <w:rFonts w:ascii="Georgia" w:hAnsi="Georgia"/>
+          <w:lang w:val="en-GB"/>
+        </w:rPr>
+        <w:t>(Enron example)</w:t>
+      </w:r>
+    </w:p>
+    <w:p>
+      <w:pPr>
+        <w:pStyle w:val="ListParagraph"/>
+        <w:numPr>
+          <w:ilvl w:val="0"/>
+          <w:numId w:val="43"/>
+        </w:numPr>
+        <w:spacing w:line="360" w:lineRule="auto"/>
+        <w:rPr>
+          <w:rFonts w:ascii="Georgia" w:hAnsi="Georgia"/>
+          <w:b/>
+          <w:lang w:val="en-GB"/>
+        </w:rPr>
+      </w:pPr>
+      <w:r>
+        <w:rPr>
+          <w:rFonts w:ascii="Georgia" w:hAnsi="Georgia"/>
+          <w:b/>
+          <w:lang w:val="en-GB"/>
+        </w:rPr>
+        <w:t>Person of Interest (POI)</w:t>
+      </w:r>
+    </w:p>
+    <w:p>
+      <w:pPr>
+        <w:pStyle w:val="ListParagraph"/>
+        <w:numPr>
+          <w:ilvl w:val="1"/>
+          <w:numId w:val="43"/>
+        </w:numPr>
+        <w:spacing w:line="360" w:lineRule="auto"/>
+        <w:rPr>
+          <w:rFonts w:ascii="Georgia" w:hAnsi="Georgia"/>
+          <w:lang w:val="en-GB"/>
+        </w:rPr>
+      </w:pPr>
+      <w:r>
+        <w:rPr>
+          <w:rFonts w:ascii="Georgia" w:hAnsi="Georgia"/>
+          <w:lang w:val="en-GB"/>
+        </w:rPr>
+        <w:t>Indicted</w:t>
+      </w:r>
+    </w:p>
+    <w:p>
+      <w:pPr>
+        <w:pStyle w:val="ListParagraph"/>
+        <w:numPr>
+          <w:ilvl w:val="1"/>
+          <w:numId w:val="43"/>
+        </w:numPr>
+        <w:spacing w:line="360" w:lineRule="auto"/>
+        <w:rPr>
+          <w:rFonts w:ascii="Georgia" w:hAnsi="Georgia"/>
+          <w:lang w:val="en-GB"/>
+        </w:rPr>
+      </w:pPr>
+      <w:r>
+        <w:rPr>
+          <w:rFonts w:ascii="Georgia" w:hAnsi="Georgia"/>
+          <w:lang w:val="en-GB"/>
+        </w:rPr>
+        <w:t>Settled without admitting guilt</w:t>
+      </w:r>
+    </w:p>
+    <w:p>
+      <w:pPr>
+        <w:pStyle w:val="ListParagraph"/>
+        <w:numPr>
+          <w:ilvl w:val="1"/>
+          <w:numId w:val="43"/>
+        </w:numPr>
+        <w:spacing w:line="360" w:lineRule="auto"/>
+        <w:rPr>
+          <w:rFonts w:ascii="Georgia" w:hAnsi="Georgia"/>
+          <w:lang w:val="en-GB"/>
+        </w:rPr>
+      </w:pPr>
+      <w:r>
+        <w:rPr>
+          <w:rFonts w:ascii="Georgia" w:hAnsi="Georgia"/>
+          <w:lang w:val="en-GB"/>
+        </w:rPr>
+        <w:t>Testified in exchange for immunity</w:t>
+      </w:r>
+    </w:p>
+    <w:p>
+      <w:pPr>
+        <w:pStyle w:val="ListParagraph"/>
+        <w:numPr>
+          <w:ilvl w:val="0"/>
+          <w:numId w:val="43"/>
+        </w:numPr>
+        <w:spacing w:line="360" w:lineRule="auto"/>
+        <w:rPr>
+          <w:rFonts w:ascii="Georgia" w:hAnsi="Georgia"/>
+          <w:lang w:val="en-GB"/>
+        </w:rPr>
+      </w:pPr>
+      <w:r>
+        <w:rPr>
+          <w:rFonts w:ascii="Georgia" w:hAnsi="Georgia"/>
+          <w:b/>
+          <w:lang w:val="en-GB"/>
+        </w:rPr>
+        <w:t>Accuracy vs. Training Set Size</w:t>
+      </w:r>
+    </w:p>
+    <w:p>
+      <w:pPr>
+        <w:pStyle w:val="ListParagraph"/>
+        <w:numPr>
+          <w:ilvl w:val="1"/>
+          <w:numId w:val="43"/>
+        </w:numPr>
+        <w:spacing w:line="360" w:lineRule="auto"/>
+        <w:rPr>
+          <w:rFonts w:ascii="Georgia" w:hAnsi="Georgia"/>
+          <w:lang w:val="en-GB"/>
+        </w:rPr>
+      </w:pPr>
+      <w:r>
+        <w:rPr>
+          <w:rFonts w:ascii="Georgia" w:hAnsi="Georgia"/>
+          <w:lang w:val="en-GB"/>
+        </w:rPr>
+        <w:t xml:space="preserve">More data </w:t>
+      </w:r>
+      <w:r>
+        <w:rPr>
+          <w:rFonts w:ascii="Georgia" w:hAnsi="Georgia"/>
+          <w:lang w:val="en-GB"/>
+        </w:rPr>
+        <w:t>give a better result than a super fine-tuned algorithm</w:t>
+      </w:r>
+    </w:p>
+    <w:p>
+      <w:pPr>
+        <w:pStyle w:val="ListParagraph"/>
+        <w:numPr>
+          <w:ilvl w:val="0"/>
+          <w:numId w:val="43"/>
+        </w:numPr>
+        <w:spacing w:line="360" w:lineRule="auto"/>
+        <w:rPr>
+          <w:rFonts w:ascii="Georgia" w:hAnsi="Georgia"/>
+          <w:b/>
+          <w:lang w:val="en-GB"/>
+        </w:rPr>
+      </w:pPr>
+      <w:r>
+        <w:rPr>
+          <w:rFonts w:ascii="Georgia" w:hAnsi="Georgia"/>
+          <w:b/>
+          <w:lang w:val="en-GB"/>
+        </w:rPr>
+        <w:t>Types of Data</w:t>
+      </w:r>
+    </w:p>
+    <w:p>
+      <w:pPr>
+        <w:pStyle w:val="ListParagraph"/>
+        <w:numPr>
+          <w:ilvl w:val="1"/>
+          <w:numId w:val="43"/>
+        </w:numPr>
+        <w:spacing w:line="360" w:lineRule="auto"/>
+        <w:rPr>
+          <w:rFonts w:ascii="Georgia" w:hAnsi="Georgia"/>
+          <w:lang w:val="en-GB"/>
+        </w:rPr>
+      </w:pPr>
+      <w:r>
+        <w:rPr>
+          <w:rFonts w:ascii="Georgia" w:hAnsi="Georgia"/>
+          <w:lang w:val="en-GB"/>
+        </w:rPr>
+        <w:t>Numerical, e.g. salaries</w:t>
+      </w:r>
+      <w:r>
+        <w:rPr>
+          <w:rFonts w:ascii="Georgia" w:hAnsi="Georgia"/>
+          <w:lang w:val="en-GB"/>
+        </w:rPr>
+        <w:t>, no. of emails sent by a given person, etc.</w:t>
+      </w:r>
+    </w:p>
+    <w:p>
+      <w:pPr>
+        <w:pStyle w:val="ListParagraph"/>
+        <w:numPr>
+          <w:ilvl w:val="1"/>
+          <w:numId w:val="43"/>
+        </w:numPr>
+        <w:spacing w:line="360" w:lineRule="auto"/>
+        <w:rPr>
+          <w:rFonts w:ascii="Georgia" w:hAnsi="Georgia"/>
+          <w:lang w:val="en-GB"/>
+        </w:rPr>
+      </w:pPr>
+      <w:r>
+        <w:rPr>
+          <w:rFonts w:ascii="Georgia" w:hAnsi="Georgia"/>
+          <w:lang w:val="en-GB"/>
+        </w:rPr>
+        <w:t>Categorical, e.g. female or male</w:t>
+      </w:r>
+      <w:r>
+        <w:rPr>
+          <w:rFonts w:ascii="Georgia" w:hAnsi="Georgia"/>
+          <w:lang w:val="en-GB"/>
+        </w:rPr>
+        <w:t>, job title, etc.</w:t>
+      </w:r>
+    </w:p>
+    <w:p>
+      <w:pPr>
+        <w:pStyle w:val="ListParagraph"/>
+        <w:numPr>
+          <w:ilvl w:val="1"/>
+          <w:numId w:val="43"/>
+        </w:numPr>
+        <w:spacing w:line="360" w:lineRule="auto"/>
+        <w:rPr>
+          <w:rFonts w:ascii="Georgia" w:hAnsi="Georgia"/>
+          <w:lang w:val="en-GB"/>
+        </w:rPr>
+      </w:pPr>
+      <w:r>
+        <w:rPr>
+          <w:rFonts w:ascii="Georgia" w:hAnsi="Georgia"/>
+          <w:lang w:val="en-GB"/>
+        </w:rPr>
+        <w:t>Time Series, e.g. date or timestamp</w:t>
+      </w:r>
+      <w:r>
+        <w:rPr>
+          <w:rFonts w:ascii="Georgia" w:hAnsi="Georgia"/>
+          <w:lang w:val="en-GB"/>
+        </w:rPr>
+        <w:t>s on emails</w:t>
+      </w:r>
+    </w:p>
+    <w:p>
+      <w:pPr>
+        <w:pStyle w:val="ListParagraph"/>
+        <w:numPr>
+          <w:ilvl w:val="1"/>
+          <w:numId w:val="43"/>
+        </w:numPr>
+        <w:spacing w:line="360" w:lineRule="auto"/>
+        <w:rPr>
+          <w:rFonts w:ascii="Georgia" w:hAnsi="Georgia"/>
+          <w:lang w:val="en-GB"/>
+        </w:rPr>
+      </w:pPr>
+      <w:r>
+        <w:rPr>
+          <w:rFonts w:ascii="Georgia" w:hAnsi="Georgia"/>
+          <w:lang w:val="en-GB"/>
+        </w:rPr>
+        <w:t>Text, e.g. contents of emails</w:t>
+      </w:r>
+      <w:r>
+        <w:rPr>
+          <w:rFonts w:ascii="Georgia" w:hAnsi="Georgia"/>
+          <w:lang w:val="en-GB"/>
+        </w:rPr>
+        <w:t>, to/from fields of emails, etc.</w:t>
+      </w:r>
+    </w:p>
+    <w:p>
+      <w:pPr>
+        <w:spacing w:line="360" w:lineRule="auto"/>
+        <w:rPr>
+          <w:rFonts w:ascii="Georgia" w:hAnsi="Georgia"/>
+          <w:lang w:val="en-GB"/>
+        </w:rPr>
+      </w:pPr>
+    </w:p>
+    <w:p>
+      <w:pPr>
+        <w:spacing w:after="0" w:line="360" w:lineRule="auto"/>
+        <w:rPr>
+          <w:rFonts w:ascii="Georgia" w:hAnsi="Georgia"/>
+          <w:b/>
+          <w:lang w:val="en-GB"/>
+        </w:rPr>
+      </w:pPr>
+      <w:r>
+        <w:rPr>
+          <w:rFonts w:ascii="Georgia" w:hAnsi="Georgia"/>
+          <w:b/>
+          <w:lang w:val="en-GB"/>
+        </w:rPr>
+        <w:t>Regression</w:t>
+      </w:r>
+    </w:p>
+    <w:p>
+      <w:pPr>
+        <w:pStyle w:val="ListParagraph"/>
+        <w:numPr>
+          <w:ilvl w:val="0"/>
+          <w:numId w:val="43"/>
+        </w:numPr>
+        <w:spacing w:line="360" w:lineRule="auto"/>
+        <w:rPr>
+          <w:rFonts w:ascii="Georgia" w:hAnsi="Georgia"/>
+          <w:lang w:val="en-GB"/>
+        </w:rPr>
+      </w:pPr>
+      <w:r>
+        <w:rPr>
+          <w:rFonts w:ascii="Georgia" w:hAnsi="Georgia"/>
+          <w:lang w:val="en-GB"/>
+        </w:rPr>
+        <w:t>Continuous: order</w:t>
+      </w:r>
+      <w:r>
+        <w:rPr>
+          <w:rFonts w:ascii="Georgia" w:hAnsi="Georgia"/>
+          <w:lang w:val="en-GB"/>
+        </w:rPr>
+        <w:t xml:space="preserve"> </w:t>
+      </w:r>
+      <w:r>
+        <w:rPr>
+          <w:rFonts w:ascii="Georgia" w:hAnsi="Georgia"/>
+          <w:lang w:val="en-GB"/>
+        </w:rPr>
+        <w:sym w:font="Wingdings" w:char="F0E0"/>
+      </w:r>
+      <w:r>
+        <w:rPr>
+          <w:rFonts w:ascii="Georgia" w:hAnsi="Georgia"/>
+          <w:lang w:val="en-GB"/>
+        </w:rPr>
+        <w:t xml:space="preserve"> Regression</w:t>
+      </w:r>
+      <w:r>
+        <w:rPr>
+          <w:rFonts w:ascii="Georgia" w:hAnsi="Georgia"/>
+          <w:lang w:val="en-GB"/>
+        </w:rPr>
+        <w:t xml:space="preserve"> (</w:t>
+      </w:r>
+      <w:proofErr w:type="spellStart"/>
+      <w:r>
+        <w:rPr>
+          <w:rFonts w:ascii="Georgia" w:hAnsi="Georgia"/>
+          <w:lang w:val="en-GB"/>
+        </w:rPr>
+        <w:t>sklearn</w:t>
+      </w:r>
+      <w:proofErr w:type="spellEnd"/>
+      <w:r>
+        <w:rPr>
+          <w:rFonts w:ascii="Georgia" w:hAnsi="Georgia"/>
+          <w:lang w:val="en-GB"/>
+        </w:rPr>
+        <w:t xml:space="preserve"> regression)</w:t>
+      </w:r>
+    </w:p>
+    <w:p>
+      <w:pPr>
+        <w:pStyle w:val="ListParagraph"/>
+        <w:spacing w:line="360" w:lineRule="auto"/>
+        <w:ind w:left="360"/>
+        <w:rPr>
+          <w:rFonts w:ascii="Georgia" w:hAnsi="Georgia"/>
+          <w:sz w:val="20"/>
+          <w:szCs w:val="20"/>
+          <w:lang w:val="en-GB"/>
+        </w:rPr>
+      </w:pPr>
+      <w:r>
+        <w:rPr>
+          <w:rFonts w:ascii="Georgia" w:hAnsi="Georgia"/>
+          <w:sz w:val="20"/>
+          <w:szCs w:val="20"/>
+          <w:lang w:val="en-GB"/>
+        </w:rPr>
+        <w:t xml:space="preserve">    from </w:t>
+      </w:r>
+      <w:proofErr w:type="spellStart"/>
+      <w:r>
+        <w:rPr>
+          <w:rFonts w:ascii="Georgia" w:hAnsi="Georgia"/>
+          <w:sz w:val="20"/>
+          <w:szCs w:val="20"/>
+          <w:lang w:val="en-GB"/>
+        </w:rPr>
+        <w:t>sklearn</w:t>
+      </w:r>
+      <w:proofErr w:type="spellEnd"/>
+      <w:r>
+        <w:rPr>
+          <w:rFonts w:ascii="Georgia" w:hAnsi="Georgia"/>
+          <w:sz w:val="20"/>
+          <w:szCs w:val="20"/>
+          <w:lang w:val="en-GB"/>
+        </w:rPr>
+        <w:t xml:space="preserve"> import </w:t>
+      </w:r>
+      <w:proofErr w:type="spellStart"/>
+      <w:r>
+        <w:rPr>
+          <w:rFonts w:ascii="Georgia" w:hAnsi="Georgia"/>
+          <w:sz w:val="20"/>
+          <w:szCs w:val="20"/>
+          <w:lang w:val="en-GB"/>
+        </w:rPr>
+        <w:t>linear_model</w:t>
+      </w:r>
+      <w:proofErr w:type="spellEnd"/>
+    </w:p>
+    <w:p>
+      <w:pPr>
+        <w:pStyle w:val="ListParagraph"/>
+        <w:spacing w:line="360" w:lineRule="auto"/>
+        <w:ind w:left="360"/>
+        <w:rPr>
+          <w:rFonts w:ascii="Georgia" w:hAnsi="Georgia"/>
+          <w:sz w:val="20"/>
+          <w:szCs w:val="20"/>
+          <w:lang w:val="en-GB"/>
+        </w:rPr>
+      </w:pPr>
+      <w:r>
+        <w:rPr>
+          <w:rFonts w:ascii="Georgia" w:hAnsi="Georgia"/>
+          <w:sz w:val="20"/>
+          <w:szCs w:val="20"/>
+          <w:lang w:val="en-GB"/>
+        </w:rPr>
+        <w:lastRenderedPageBreak/>
+        <w:t xml:space="preserve">    </w:t>
+      </w:r>
+      <w:proofErr w:type="spellStart"/>
+      <w:r>
+        <w:rPr>
+          <w:rFonts w:ascii="Georgia" w:hAnsi="Georgia"/>
+          <w:sz w:val="20"/>
+          <w:szCs w:val="20"/>
+          <w:lang w:val="en-GB"/>
+        </w:rPr>
+        <w:t>reg</w:t>
+      </w:r>
+      <w:proofErr w:type="spellEnd"/>
+      <w:r>
+        <w:rPr>
+          <w:rFonts w:ascii="Georgia" w:hAnsi="Georgia"/>
+          <w:sz w:val="20"/>
+          <w:szCs w:val="20"/>
+          <w:lang w:val="en-GB"/>
+        </w:rPr>
+        <w:t xml:space="preserve"> = </w:t>
+      </w:r>
+      <w:proofErr w:type="spellStart"/>
+      <w:r>
+        <w:rPr>
+          <w:rFonts w:ascii="Georgia" w:hAnsi="Georgia"/>
+          <w:sz w:val="20"/>
+          <w:szCs w:val="20"/>
+          <w:lang w:val="en-GB"/>
+        </w:rPr>
+        <w:t>linear_</w:t>
+      </w:r>
+      <w:proofErr w:type="gramStart"/>
+      <w:r>
+        <w:rPr>
+          <w:rFonts w:ascii="Georgia" w:hAnsi="Georgia"/>
+          <w:sz w:val="20"/>
+          <w:szCs w:val="20"/>
+          <w:lang w:val="en-GB"/>
+        </w:rPr>
+        <w:t>model.LinearRegression</w:t>
+      </w:r>
+      <w:proofErr w:type="spellEnd"/>
+      <w:proofErr w:type="gramEnd"/>
+      <w:r>
+        <w:rPr>
+          <w:rFonts w:ascii="Georgia" w:hAnsi="Georgia"/>
+          <w:sz w:val="20"/>
+          <w:szCs w:val="20"/>
+          <w:lang w:val="en-GB"/>
+        </w:rPr>
+        <w:t>()</w:t>
+      </w:r>
+    </w:p>
+    <w:p>
+      <w:pPr>
+        <w:pStyle w:val="ListParagraph"/>
+        <w:spacing w:line="360" w:lineRule="auto"/>
+        <w:ind w:left="360"/>
+        <w:rPr>
+          <w:rFonts w:ascii="Georgia" w:hAnsi="Georgia"/>
+          <w:sz w:val="20"/>
+          <w:szCs w:val="20"/>
+          <w:lang w:val="en-GB"/>
+        </w:rPr>
+      </w:pPr>
+      <w:r>
+        <w:rPr>
+          <w:rFonts w:ascii="Georgia" w:hAnsi="Georgia"/>
+          <w:sz w:val="20"/>
+          <w:szCs w:val="20"/>
+          <w:lang w:val="en-GB"/>
+        </w:rPr>
+        <w:t xml:space="preserve">    </w:t>
+      </w:r>
+      <w:proofErr w:type="spellStart"/>
+      <w:proofErr w:type="gramStart"/>
+      <w:r>
+        <w:rPr>
+          <w:rFonts w:ascii="Georgia" w:hAnsi="Georgia"/>
+          <w:sz w:val="20"/>
+          <w:szCs w:val="20"/>
+          <w:lang w:val="en-GB"/>
+        </w:rPr>
+        <w:t>reg.fit</w:t>
+      </w:r>
+      <w:proofErr w:type="spellEnd"/>
+      <w:r>
+        <w:rPr>
+          <w:rFonts w:ascii="Georgia" w:hAnsi="Georgia"/>
+          <w:sz w:val="20"/>
+          <w:szCs w:val="20"/>
+          <w:lang w:val="en-GB"/>
+        </w:rPr>
+        <w:t>(</w:t>
+      </w:r>
+      <w:proofErr w:type="spellStart"/>
+      <w:proofErr w:type="gramEnd"/>
+      <w:r>
+        <w:rPr>
+          <w:rFonts w:ascii="Georgia" w:hAnsi="Georgia"/>
+          <w:sz w:val="20"/>
+          <w:szCs w:val="20"/>
+          <w:lang w:val="en-GB"/>
+        </w:rPr>
+        <w:t>ages_train</w:t>
+      </w:r>
+      <w:proofErr w:type="spellEnd"/>
+      <w:r>
+        <w:rPr>
+          <w:rFonts w:ascii="Georgia" w:hAnsi="Georgia"/>
+          <w:sz w:val="20"/>
+          <w:szCs w:val="20"/>
+          <w:lang w:val="en-GB"/>
+        </w:rPr>
+        <w:t xml:space="preserve">, </w:t>
+      </w:r>
+      <w:proofErr w:type="spellStart"/>
+      <w:r>
+        <w:rPr>
+          <w:rFonts w:ascii="Georgia" w:hAnsi="Georgia"/>
+          <w:sz w:val="20"/>
+          <w:szCs w:val="20"/>
+          <w:lang w:val="en-GB"/>
+        </w:rPr>
+        <w:t>net_worths_train</w:t>
+      </w:r>
+      <w:proofErr w:type="spellEnd"/>
+      <w:r>
+        <w:rPr>
+          <w:rFonts w:ascii="Georgia" w:hAnsi="Georgia"/>
+          <w:sz w:val="20"/>
+          <w:szCs w:val="20"/>
+          <w:lang w:val="en-GB"/>
+        </w:rPr>
+        <w:t>)</w:t>
+      </w:r>
+    </w:p>
+    <w:p>
+      <w:pPr>
+        <w:pStyle w:val="ListParagraph"/>
+        <w:numPr>
+          <w:ilvl w:val="0"/>
+          <w:numId w:val="43"/>
+        </w:numPr>
+        <w:spacing w:line="360" w:lineRule="auto"/>
+        <w:rPr>
+          <w:rFonts w:ascii="Georgia" w:hAnsi="Georgia"/>
+          <w:lang w:val="en-GB"/>
+        </w:rPr>
+      </w:pPr>
+      <w:r>
+        <w:rPr>
+          <w:rFonts w:ascii="Georgia" w:hAnsi="Georgia"/>
+          <w:lang w:val="en-GB"/>
+        </w:rPr>
+        <w:t xml:space="preserve">Evaluate </w:t>
+      </w:r>
+      <w:r>
+        <w:rPr>
+          <w:rFonts w:ascii="Georgia" w:hAnsi="Georgia"/>
+          <w:lang w:val="en-GB"/>
+        </w:rPr>
+        <w:t>Regression</w:t>
+      </w:r>
+    </w:p>
+    <w:p>
+      <w:pPr>
+        <w:pStyle w:val="ListParagraph"/>
+        <w:numPr>
+          <w:ilvl w:val="1"/>
+          <w:numId w:val="43"/>
+        </w:numPr>
+        <w:spacing w:line="360" w:lineRule="auto"/>
+        <w:rPr>
+          <w:rFonts w:ascii="Georgia" w:hAnsi="Georgia"/>
+          <w:lang w:val="en-GB"/>
+        </w:rPr>
+      </w:pPr>
+      <w:r>
+        <w:rPr>
+          <w:rFonts w:ascii="Georgia" w:hAnsi="Georgia"/>
+          <w:lang w:val="en-GB"/>
+        </w:rPr>
+        <w:t>Linear Regression Error = Actual value – Predicted val</w:t>
+      </w:r>
+      <w:r>
+        <w:rPr>
+          <w:rFonts w:ascii="Georgia" w:hAnsi="Georgia"/>
+          <w:u w:val="single"/>
+          <w:lang w:val="en-GB"/>
+        </w:rPr>
+        <w:t>ue</w:t>
+      </w:r>
+    </w:p>
+    <w:p>
+      <w:pPr>
+        <w:pStyle w:val="ListParagraph"/>
+        <w:numPr>
+          <w:ilvl w:val="1"/>
+          <w:numId w:val="43"/>
+        </w:numPr>
+        <w:spacing w:line="360" w:lineRule="auto"/>
+        <w:rPr>
+          <w:rFonts w:ascii="Georgia" w:hAnsi="Georgia"/>
+          <w:lang w:val="en-GB"/>
+        </w:rPr>
+      </w:pPr>
+      <w:r>
+        <w:rPr>
+          <w:rFonts w:ascii="Georgia" w:hAnsi="Georgia"/>
+          <w:lang w:val="en-GB"/>
+        </w:rPr>
+        <w:t xml:space="preserve">Good </w:t>
+      </w:r>
+      <w:r>
+        <w:rPr>
+          <w:rFonts w:ascii="Georgia" w:hAnsi="Georgia"/>
+          <w:lang w:val="en-GB"/>
+        </w:rPr>
+        <w:t>F</w:t>
+      </w:r>
+      <w:r>
+        <w:rPr>
+          <w:rFonts w:ascii="Georgia" w:hAnsi="Georgia"/>
+          <w:lang w:val="en-GB"/>
+        </w:rPr>
+        <w:t>it</w:t>
+      </w:r>
+      <w:r>
+        <w:rPr>
+          <w:rFonts w:ascii="Georgia" w:hAnsi="Georgia"/>
+          <w:lang w:val="en-GB"/>
+        </w:rPr>
+        <w:t xml:space="preserve"> </w:t>
+      </w:r>
+      <w:r>
+        <w:rPr>
+          <w:rFonts w:ascii="Georgia" w:hAnsi="Georgia"/>
+          <w:lang w:val="en-GB"/>
+        </w:rPr>
+        <w:sym w:font="Wingdings" w:char="F0E0"/>
+      </w:r>
+      <w:r>
+        <w:rPr>
+          <w:rFonts w:ascii="Georgia" w:hAnsi="Georgia"/>
+          <w:lang w:val="en-GB"/>
+        </w:rPr>
+        <w:t xml:space="preserve"> Minimize</w:t>
+      </w:r>
+    </w:p>
+    <w:p>
+      <w:pPr>
+        <w:pStyle w:val="ListParagraph"/>
+        <w:numPr>
+          <w:ilvl w:val="2"/>
+          <w:numId w:val="43"/>
+        </w:numPr>
+        <w:spacing w:line="360" w:lineRule="auto"/>
+        <w:rPr>
+          <w:rFonts w:ascii="Georgia" w:hAnsi="Georgia"/>
+          <w:lang w:val="en-GB"/>
+        </w:rPr>
+      </w:pPr>
+      <m:oMath>
+        <m:nary>
+          <m:naryPr>
+            <m:chr m:val="∑"/>
+            <m:limLoc m:val="undOvr"/>
+            <m:subHide m:val="1"/>
+            <m:supHide m:val="1"/>
+            <m:ctrlPr>
+              <w:rPr>
+                <w:rFonts w:ascii="Cambria Math" w:hAnsi="Cambria Math"/>
+                <w:i/>
+                <w:lang w:val="en-GB"/>
+              </w:rPr>
+            </m:ctrlPr>
+          </m:naryPr>
+          <m:sub/>
+          <m:sup/>
+          <m:e>
+            <m:d>
+              <m:dPr>
+                <m:begChr m:val="|"/>
+                <m:endChr m:val="|"/>
+                <m:ctrlPr>
+                  <w:rPr>
+                    <w:rFonts w:ascii="Cambria Math" w:hAnsi="Cambria Math"/>
+                    <w:i/>
+                    <w:lang w:val="en-GB"/>
+                  </w:rPr>
+                </m:ctrlPr>
+              </m:dPr>
+              <m:e>
+                <m:r>
+                  <w:rPr>
+                    <w:rFonts w:ascii="Cambria Math" w:hAnsi="Cambria Math"/>
+                    <w:lang w:val="en-GB"/>
+                  </w:rPr>
+                  <m:t>error</m:t>
+                </m:r>
+              </m:e>
+            </m:d>
+          </m:e>
+        </m:nary>
+      </m:oMath>
+      <w:r>
+        <w:rPr>
+          <w:rFonts w:ascii="Georgia" w:eastAsiaTheme="minorEastAsia" w:hAnsi="Georgia"/>
+          <w:lang w:val="en-GB"/>
+        </w:rPr>
+        <w:t xml:space="preserve"> or </w:t>
+      </w:r>
+      <m:oMath>
+        <m:nary>
+          <m:naryPr>
+            <m:chr m:val="∑"/>
+            <m:limLoc m:val="undOvr"/>
+            <m:subHide m:val="1"/>
+            <m:supHide m:val="1"/>
+            <m:ctrlPr>
+              <w:rPr>
+                <w:rFonts w:ascii="Cambria Math" w:hAnsi="Cambria Math"/>
+                <w:i/>
+                <w:lang w:val="en-GB"/>
+              </w:rPr>
+            </m:ctrlPr>
+          </m:naryPr>
+          <m:sub/>
+          <m:sup/>
+          <m:e>
+            <m:sSup>
+              <m:sSupPr>
+                <m:ctrlPr>
+                  <w:rPr>
+                    <w:rFonts w:ascii="Cambria Math" w:hAnsi="Cambria Math"/>
+                    <w:i/>
+                    <w:lang w:val="en-GB"/>
+                  </w:rPr>
+                </m:ctrlPr>
+              </m:sSupPr>
+              <m:e>
+                <m:r>
+                  <w:rPr>
+                    <w:rFonts w:ascii="Cambria Math" w:hAnsi="Cambria Math"/>
+                    <w:lang w:val="en-GB"/>
+                  </w:rPr>
+                  <m:t>error</m:t>
+                </m:r>
+              </m:e>
+              <m:sup>
+                <m:r>
+                  <w:rPr>
+                    <w:rFonts w:ascii="Cambria Math" w:hAnsi="Cambria Math"/>
+                    <w:lang w:val="en-GB"/>
+                  </w:rPr>
+                  <m:t>2</m:t>
+                </m:r>
+              </m:sup>
+            </m:sSup>
+          </m:e>
+        </m:nary>
+      </m:oMath>
+    </w:p>
+    <w:p>
+      <w:pPr>
+        <w:pStyle w:val="ListParagraph"/>
+        <w:numPr>
+          <w:ilvl w:val="2"/>
+          <w:numId w:val="43"/>
+        </w:numPr>
+        <w:spacing w:line="360" w:lineRule="auto"/>
+        <w:rPr>
+          <w:rFonts w:ascii="Georgia" w:hAnsi="Georgia"/>
+          <w:lang w:val="en-GB"/>
+        </w:rPr>
+      </w:pPr>
+      <w:r>
+        <w:rPr>
+          <w:rFonts w:ascii="Georgia" w:hAnsi="Georgia"/>
+          <w:lang w:val="en-GB"/>
+        </w:rPr>
+        <w:t>Algorithms for Minimizing Squared Errors</w:t>
+      </w:r>
+    </w:p>
+    <w:p>
+      <w:pPr>
+        <w:pStyle w:val="ListParagraph"/>
+        <w:numPr>
+          <w:ilvl w:val="3"/>
+          <w:numId w:val="43"/>
+        </w:numPr>
+        <w:spacing w:line="360" w:lineRule="auto"/>
+        <w:rPr>
+          <w:rFonts w:ascii="Georgia" w:hAnsi="Georgia"/>
+          <w:lang w:val="en-GB"/>
+        </w:rPr>
+      </w:pPr>
+      <w:r>
+        <w:rPr>
+          <w:rFonts w:ascii="Georgia" w:hAnsi="Georgia"/>
+          <w:lang w:val="en-GB"/>
+        </w:rPr>
+        <w:t>Ordinary Least Squares (OLS)</w:t>
+      </w:r>
+    </w:p>
+    <w:p>
+      <w:pPr>
+        <w:pStyle w:val="ListParagraph"/>
+        <w:numPr>
+          <w:ilvl w:val="3"/>
+          <w:numId w:val="43"/>
+        </w:numPr>
+        <w:spacing w:line="360" w:lineRule="auto"/>
+        <w:rPr>
+          <w:rFonts w:ascii="Georgia" w:hAnsi="Georgia"/>
+          <w:lang w:val="en-GB"/>
+        </w:rPr>
+      </w:pPr>
+      <w:r>
+        <w:rPr>
+          <w:rFonts w:ascii="Georgia" w:hAnsi="Georgia"/>
+          <w:lang w:val="en-GB"/>
+        </w:rPr>
+        <w:t>Gradient Descent</w:t>
+      </w:r>
+    </w:p>
+    <w:p>
+      <w:pPr>
+        <w:pStyle w:val="ListParagraph"/>
+        <w:numPr>
+          <w:ilvl w:val="2"/>
+          <w:numId w:val="43"/>
+        </w:numPr>
+        <w:spacing w:line="360" w:lineRule="auto"/>
+        <w:rPr>
+          <w:rFonts w:ascii="Georgia" w:hAnsi="Georgia"/>
+          <w:lang w:val="en-GB"/>
+        </w:rPr>
+      </w:pPr>
+      <w:r>
+        <w:rPr>
+          <w:rFonts w:ascii="Georgia" w:hAnsi="Georgia"/>
+          <w:lang w:val="en-GB"/>
+        </w:rPr>
+        <w:t xml:space="preserve">There can be multiple lines that minimize </w:t>
+      </w:r>
+      <m:oMath>
+        <m:nary>
+          <m:naryPr>
+            <m:chr m:val="∑"/>
+            <m:limLoc m:val="undOvr"/>
+            <m:subHide m:val="1"/>
+            <m:supHide m:val="1"/>
+            <m:ctrlPr>
+              <w:rPr>
+                <w:rFonts w:ascii="Cambria Math" w:hAnsi="Cambria Math"/>
+                <w:i/>
+                <w:lang w:val="en-GB"/>
+              </w:rPr>
+            </m:ctrlPr>
+          </m:naryPr>
+          <m:sub/>
+          <m:sup/>
+          <m:e>
+            <m:d>
+              <m:dPr>
+                <m:begChr m:val="|"/>
+                <m:endChr m:val="|"/>
+                <m:ctrlPr>
+                  <w:rPr>
+                    <w:rFonts w:ascii="Cambria Math" w:hAnsi="Cambria Math"/>
+                    <w:i/>
+                    <w:lang w:val="en-GB"/>
+                  </w:rPr>
+                </m:ctrlPr>
+              </m:dPr>
+              <m:e>
+                <m:r>
+                  <w:rPr>
+                    <w:rFonts w:ascii="Cambria Math" w:hAnsi="Cambria Math"/>
+                    <w:lang w:val="en-GB"/>
+                  </w:rPr>
+                  <m:t>error</m:t>
+                </m:r>
+              </m:e>
+            </m:d>
+          </m:e>
+        </m:nary>
+      </m:oMath>
+      <w:r>
+        <w:rPr>
+          <w:rFonts w:ascii="Georgia" w:eastAsiaTheme="minorEastAsia" w:hAnsi="Georgia"/>
+          <w:lang w:val="en-GB"/>
+        </w:rPr>
+        <w:t xml:space="preserve">, but only one line will minimize </w:t>
+      </w:r>
+      <m:oMath>
+        <m:nary>
+          <m:naryPr>
+            <m:chr m:val="∑"/>
+            <m:limLoc m:val="undOvr"/>
+            <m:subHide m:val="1"/>
+            <m:supHide m:val="1"/>
+            <m:ctrlPr>
+              <w:rPr>
+                <w:rFonts w:ascii="Cambria Math" w:hAnsi="Cambria Math"/>
+                <w:i/>
+                <w:lang w:val="en-GB"/>
+              </w:rPr>
+            </m:ctrlPr>
+          </m:naryPr>
+          <m:sub/>
+          <m:sup/>
+          <m:e>
+            <m:sSup>
+              <m:sSupPr>
+                <m:ctrlPr>
+                  <w:rPr>
+                    <w:rFonts w:ascii="Cambria Math" w:hAnsi="Cambria Math"/>
+                    <w:i/>
+                    <w:lang w:val="en-GB"/>
+                  </w:rPr>
+                </m:ctrlPr>
+              </m:sSupPr>
+              <m:e>
+                <m:r>
+                  <w:rPr>
+                    <w:rFonts w:ascii="Cambria Math" w:hAnsi="Cambria Math"/>
+                    <w:lang w:val="en-GB"/>
+                  </w:rPr>
+                  <m:t>error</m:t>
+                </m:r>
+              </m:e>
+              <m:sup>
+                <m:r>
+                  <w:rPr>
+                    <w:rFonts w:ascii="Cambria Math" w:hAnsi="Cambria Math"/>
+                    <w:lang w:val="en-GB"/>
+                  </w:rPr>
+                  <m:t>2</m:t>
+                </m:r>
+              </m:sup>
+            </m:sSup>
+          </m:e>
+        </m:nary>
+      </m:oMath>
+      <w:r>
+        <w:rPr>
+          <w:rFonts w:ascii="Georgia" w:eastAsiaTheme="minorEastAsia" w:hAnsi="Georgia"/>
+          <w:lang w:val="en-GB"/>
+        </w:rPr>
+        <w:t xml:space="preserve"> (SSE)!</w:t>
+      </w:r>
+    </w:p>
+    <w:p>
+      <w:pPr>
+        <w:pStyle w:val="ListParagraph"/>
+        <w:numPr>
+          <w:ilvl w:val="2"/>
+          <w:numId w:val="43"/>
+        </w:numPr>
+        <w:spacing w:line="360" w:lineRule="auto"/>
+        <w:rPr>
+          <w:rFonts w:ascii="Georgia" w:hAnsi="Georgia"/>
+          <w:lang w:val="en-GB"/>
+        </w:rPr>
+      </w:pPr>
+      <w:r>
+        <w:rPr>
+          <w:rFonts w:ascii="Georgia" w:eastAsiaTheme="minorEastAsia" w:hAnsi="Georgia"/>
+          <w:lang w:val="en-GB"/>
+        </w:rPr>
+        <w:t xml:space="preserve">SSE isn’t perfect </w:t>
+      </w:r>
+      <w:r>
+        <w:rPr>
+          <w:rFonts w:ascii="Georgia" w:eastAsiaTheme="minorEastAsia" w:hAnsi="Georgia"/>
+          <w:lang w:val="en-GB"/>
+        </w:rPr>
+        <w:sym w:font="Wingdings" w:char="F0E0"/>
+      </w:r>
+      <w:r>
+        <w:rPr>
+          <w:rFonts w:ascii="Georgia" w:eastAsiaTheme="minorEastAsia" w:hAnsi="Georgia"/>
+          <w:lang w:val="en-GB"/>
+        </w:rPr>
+        <w:t xml:space="preserve"> adding more data, SSE increases without necessarily a worse fitting.</w:t>
+      </w:r>
+    </w:p>
+    <w:p>
+      <w:pPr>
+        <w:pStyle w:val="ListParagraph"/>
+        <w:numPr>
+          <w:ilvl w:val="2"/>
+          <w:numId w:val="43"/>
+        </w:numPr>
+        <w:spacing w:line="360" w:lineRule="auto"/>
+        <w:rPr>
+          <w:rFonts w:ascii="Georgia" w:hAnsi="Georgia"/>
+          <w:lang w:val="en-GB"/>
+        </w:rPr>
+      </w:pPr>
+      <w:r>
+        <w:rPr>
+          <w:rFonts w:ascii="Georgia" w:hAnsi="Georgia"/>
+          <w:lang w:val="en-GB"/>
+        </w:rPr>
+        <w:t>R Squared Metric for Regression</w:t>
+      </w:r>
+    </w:p>
+    <w:p>
+      <w:pPr>
+        <w:spacing w:line="360" w:lineRule="auto"/>
+        <w:rPr>
+          <w:rFonts w:ascii="Georgia" w:hAnsi="Georgia"/>
+          <w:lang w:val="en-GB"/>
+        </w:rPr>
+      </w:pPr>
+    </w:p>
+    <w:p>
+      <w:pPr>
+        <w:pStyle w:val="Caption"/>
+        <w:keepNext/>
+        <w:rPr>
+          <w:rFonts w:ascii="Georgia" w:hAnsi="Georgia"/>
+        </w:rPr>
+      </w:pPr>
+      <w:proofErr w:type="spellStart"/>
+      <w:r>
+        <w:rPr>
+          <w:rFonts w:ascii="Georgia" w:hAnsi="Georgia"/>
+        </w:rPr>
+        <w:t>Table</w:t>
+      </w:r>
+      <w:proofErr w:type="spellEnd"/>
+      <w:r>
+        <w:rPr>
+          <w:rFonts w:ascii="Georgia" w:hAnsi="Georgia"/>
+        </w:rPr>
+        <w:t xml:space="preserve"> </w:t>
+      </w:r>
+      <w:r>
+        <w:rPr>
+          <w:rFonts w:ascii="Georgia" w:hAnsi="Georgia"/>
+        </w:rPr>
+        <w:fldChar w:fldCharType="begin"/>
+      </w:r>
+      <w:r>
+        <w:rPr>
+          <w:rFonts w:ascii="Georgia" w:hAnsi="Georgia"/>
+        </w:rPr>
+        <w:instrText xml:space="preserve"> SEQ Table \* ARABIC </w:instrText>
+      </w:r>
+      <w:r>
+        <w:rPr>
+          <w:rFonts w:ascii="Georgia" w:hAnsi="Georgia"/>
+        </w:rPr>
+        <w:fldChar w:fldCharType="separate"/>
+      </w:r>
+      <w:r>
+        <w:rPr>
+          <w:rFonts w:ascii="Georgia" w:hAnsi="Georgia"/>
+          <w:noProof/>
+        </w:rPr>
+        <w:t>4</w:t>
+      </w:r>
+      <w:r>
+        <w:rPr>
+          <w:rFonts w:ascii="Georgia" w:hAnsi="Georgia"/>
+        </w:rPr>
+        <w:fldChar w:fldCharType="end"/>
+      </w:r>
+      <w:r>
+        <w:rPr>
+          <w:rFonts w:ascii="Georgia" w:hAnsi="Georgia"/>
+          <w:lang w:val="en-US"/>
+        </w:rPr>
+        <w:t>. Comparing Classification &amp; Regression</w:t>
+      </w:r>
+    </w:p>
+    <w:tbl>
+      <w:tblPr>
+        <w:tblStyle w:val="GridTable1Light-Accent1"/>
+        <w:tblW w:w="0" w:type="auto"/>
+        <w:tblLook w:val="04A0" w:firstRow="1" w:lastRow="0" w:firstColumn="1" w:lastColumn="0" w:noHBand="0" w:noVBand="1"/>
+      </w:tblPr>
+      <w:tblGrid>
+        <w:gridCol w:w="3485"/>
+        <w:gridCol w:w="3485"/>
+        <w:gridCol w:w="3486"/>
+      </w:tblGrid>
+      <w:tr>
+        <w:trPr>
+          <w:cnfStyle w:val="100000000000" w:firstRow="1" w:lastRow="0" w:firstColumn="0" w:lastColumn="0" w:oddVBand="0" w:evenVBand="0" w:oddHBand="0" w:evenHBand="0" w:firstRowFirstColumn="0" w:firstRowLastColumn="0" w:lastRowFirstColumn="0" w:lastRowLastColumn="0"/>
+        </w:trPr>
+        <w:tc>
+          <w:tcPr>
+            <w:cnfStyle w:val="001000000000" w:firstRow="0" w:lastRow="0" w:firstColumn="1" w:lastColumn="0" w:oddVBand="0" w:evenVBand="0" w:oddHBand="0" w:evenHBand="0" w:firstRowFirstColumn="0" w:firstRowLastColumn="0" w:lastRowFirstColumn="0" w:lastRowLastColumn="0"/>
+            <w:tcW w:w="3485" w:type="dxa"/>
+          </w:tcPr>
+          <w:p>
+            <w:pPr>
+              <w:spacing w:line="360" w:lineRule="auto"/>
+              <w:jc w:val="center"/>
+              <w:rPr>
+                <w:rFonts w:ascii="Georgia" w:hAnsi="Georgia"/>
+                <w:lang w:val="en-GB"/>
+              </w:rPr>
+            </w:pPr>
+            <w:r>
+              <w:rPr>
+                <w:rFonts w:ascii="Georgia" w:hAnsi="Georgia"/>
+                <w:lang w:val="en-GB"/>
+              </w:rPr>
+              <w:t>Property</w:t>
+            </w:r>
+          </w:p>
+        </w:tc>
+        <w:tc>
+          <w:tcPr>
+            <w:tcW w:w="3485" w:type="dxa"/>
+          </w:tcPr>
+          <w:p>
+            <w:pPr>
+              <w:spacing w:line="360" w:lineRule="auto"/>
+              <w:jc w:val="center"/>
+              <w:cnfStyle w:val="100000000000" w:firstRow="1" w:lastRow="0" w:firstColumn="0" w:lastColumn="0" w:oddVBand="0" w:evenVBand="0" w:oddHBand="0" w:evenHBand="0" w:firstRowFirstColumn="0" w:firstRowLastColumn="0" w:lastRowFirstColumn="0" w:lastRowLastColumn="0"/>
+              <w:rPr>
+                <w:rFonts w:ascii="Georgia" w:hAnsi="Georgia"/>
+                <w:lang w:val="en-GB"/>
+              </w:rPr>
+            </w:pPr>
+            <w:r>
+              <w:rPr>
+                <w:rFonts w:ascii="Georgia" w:hAnsi="Georgia"/>
+                <w:lang w:val="en-GB"/>
+              </w:rPr>
+              <w:t>Supervised Classification</w:t>
+            </w:r>
+          </w:p>
+        </w:tc>
+        <w:tc>
+          <w:tcPr>
+            <w:tcW w:w="3486" w:type="dxa"/>
+          </w:tcPr>
+          <w:p>
+            <w:pPr>
+              <w:spacing w:line="360" w:lineRule="auto"/>
+              <w:jc w:val="center"/>
+              <w:cnfStyle w:val="100000000000" w:firstRow="1" w:lastRow="0" w:firstColumn="0" w:lastColumn="0" w:oddVBand="0" w:evenVBand="0" w:oddHBand="0" w:evenHBand="0" w:firstRowFirstColumn="0" w:firstRowLastColumn="0" w:lastRowFirstColumn="0" w:lastRowLastColumn="0"/>
+              <w:rPr>
+                <w:rFonts w:ascii="Georgia" w:hAnsi="Georgia"/>
+                <w:lang w:val="en-GB"/>
+              </w:rPr>
+            </w:pPr>
+            <w:r>
+              <w:rPr>
+                <w:rFonts w:ascii="Georgia" w:hAnsi="Georgia"/>
+                <w:lang w:val="en-GB"/>
+              </w:rPr>
+              <w:t>Regression</w:t>
+            </w:r>
+          </w:p>
+        </w:tc>
+      </w:tr>
+      <w:tr>
+        <w:tc>
+          <w:tcPr>
+            <w:cnfStyle w:val="001000000000" w:firstRow="0" w:lastRow="0" w:firstColumn="1" w:lastColumn="0" w:oddVBand="0" w:evenVBand="0" w:oddHBand="0" w:evenHBand="0" w:firstRowFirstColumn="0" w:firstRowLastColumn="0" w:lastRowFirstColumn="0" w:lastRowLastColumn="0"/>
+            <w:tcW w:w="3485" w:type="dxa"/>
+          </w:tcPr>
+          <w:p>
+            <w:pPr>
+              <w:spacing w:line="360" w:lineRule="auto"/>
+              <w:rPr>
+                <w:rFonts w:ascii="Georgia" w:hAnsi="Georgia"/>
+                <w:lang w:val="en-GB"/>
+              </w:rPr>
+            </w:pPr>
+            <w:r>
+              <w:rPr>
+                <w:rFonts w:ascii="Georgia" w:hAnsi="Georgia"/>
+                <w:lang w:val="en-GB"/>
+              </w:rPr>
+              <w:t>Output Type</w:t>
+            </w:r>
+          </w:p>
+        </w:tc>
+        <w:tc>
+          <w:tcPr>
+            <w:tcW w:w="3485" w:type="dxa"/>
+          </w:tcPr>
+          <w:p>
+            <w:pPr>
+              <w:spacing w:line="360" w:lineRule="auto"/>
+              <w:jc w:val="center"/>
+              <w:cnfStyle w:val="000000000000" w:firstRow="0" w:lastRow="0" w:firstColumn="0" w:lastColumn="0" w:oddVBand="0" w:evenVBand="0" w:oddHBand="0" w:evenHBand="0" w:firstRowFirstColumn="0" w:firstRowLastColumn="0" w:lastRowFirstColumn="0" w:lastRowLastColumn="0"/>
+              <w:rPr>
+                <w:rFonts w:ascii="Georgia" w:hAnsi="Georgia"/>
+                <w:lang w:val="en-GB"/>
+              </w:rPr>
+            </w:pPr>
+            <w:r>
+              <w:rPr>
+                <w:rFonts w:ascii="Georgia" w:hAnsi="Georgia"/>
+                <w:lang w:val="en-GB"/>
+              </w:rPr>
+              <w:t>Discrete (class labels)</w:t>
+            </w:r>
+          </w:p>
+        </w:tc>
+        <w:tc>
+          <w:tcPr>
+            <w:tcW w:w="3486" w:type="dxa"/>
+          </w:tcPr>
+          <w:p>
+            <w:pPr>
+              <w:spacing w:line="360" w:lineRule="auto"/>
+              <w:jc w:val="center"/>
+              <w:cnfStyle w:val="000000000000" w:firstRow="0" w:lastRow="0" w:firstColumn="0" w:lastColumn="0" w:oddVBand="0" w:evenVBand="0" w:oddHBand="0" w:evenHBand="0" w:firstRowFirstColumn="0" w:firstRowLastColumn="0" w:lastRowFirstColumn="0" w:lastRowLastColumn="0"/>
+              <w:rPr>
+                <w:rFonts w:ascii="Georgia" w:hAnsi="Georgia"/>
+                <w:lang w:val="en-GB"/>
+              </w:rPr>
+            </w:pPr>
+            <w:r>
+              <w:rPr>
+                <w:rFonts w:ascii="Georgia" w:hAnsi="Georgia"/>
+                <w:lang w:val="en-GB"/>
+              </w:rPr>
+              <w:t>Continuous (number)</w:t>
+            </w:r>
+          </w:p>
+        </w:tc>
+      </w:tr>
+      <w:tr>
+        <w:tc>
+          <w:tcPr>
+            <w:cnfStyle w:val="001000000000" w:firstRow="0" w:lastRow="0" w:firstColumn="1" w:lastColumn="0" w:oddVBand="0" w:evenVBand="0" w:oddHBand="0" w:evenHBand="0" w:firstRowFirstColumn="0" w:firstRowLastColumn="0" w:lastRowFirstColumn="0" w:lastRowLastColumn="0"/>
+            <w:tcW w:w="3485" w:type="dxa"/>
+          </w:tcPr>
+          <w:p>
+            <w:pPr>
+              <w:spacing w:line="360" w:lineRule="auto"/>
+              <w:rPr>
+                <w:rFonts w:ascii="Georgia" w:hAnsi="Georgia"/>
+                <w:lang w:val="en-GB"/>
+              </w:rPr>
+            </w:pPr>
+            <w:r>
+              <w:rPr>
+                <w:rFonts w:ascii="Georgia" w:hAnsi="Georgia"/>
+                <w:lang w:val="en-GB"/>
+              </w:rPr>
+              <w:t>What are you trying to find?</w:t>
+            </w:r>
+          </w:p>
+        </w:tc>
+        <w:tc>
+          <w:tcPr>
+            <w:tcW w:w="3485" w:type="dxa"/>
+          </w:tcPr>
+          <w:p>
+            <w:pPr>
+              <w:spacing w:line="360" w:lineRule="auto"/>
+              <w:jc w:val="center"/>
+              <w:cnfStyle w:val="000000000000" w:firstRow="0" w:lastRow="0" w:firstColumn="0" w:lastColumn="0" w:oddVBand="0" w:evenVBand="0" w:oddHBand="0" w:evenHBand="0" w:firstRowFirstColumn="0" w:firstRowLastColumn="0" w:lastRowFirstColumn="0" w:lastRowLastColumn="0"/>
+              <w:rPr>
+                <w:rFonts w:ascii="Georgia" w:hAnsi="Georgia"/>
+                <w:lang w:val="en-GB"/>
+              </w:rPr>
+            </w:pPr>
+            <w:r>
+              <w:rPr>
+                <w:rFonts w:ascii="Georgia" w:hAnsi="Georgia"/>
+                <w:lang w:val="en-GB"/>
+              </w:rPr>
+              <w:t>Decision boundary</w:t>
+            </w:r>
+          </w:p>
+        </w:tc>
+        <w:tc>
+          <w:tcPr>
+            <w:tcW w:w="3486" w:type="dxa"/>
+          </w:tcPr>
+          <w:p>
+            <w:pPr>
+              <w:spacing w:line="360" w:lineRule="auto"/>
+              <w:jc w:val="center"/>
+              <w:cnfStyle w:val="000000000000" w:firstRow="0" w:lastRow="0" w:firstColumn="0" w:lastColumn="0" w:oddVBand="0" w:evenVBand="0" w:oddHBand="0" w:evenHBand="0" w:firstRowFirstColumn="0" w:firstRowLastColumn="0" w:lastRowFirstColumn="0" w:lastRowLastColumn="0"/>
+              <w:rPr>
+                <w:rFonts w:ascii="Georgia" w:hAnsi="Georgia"/>
+                <w:lang w:val="en-GB"/>
+              </w:rPr>
+            </w:pPr>
+            <w:r>
+              <w:rPr>
+                <w:rFonts w:ascii="Georgia" w:hAnsi="Georgia"/>
+                <w:lang w:val="en-GB"/>
+              </w:rPr>
+              <w:t>Best fit line</w:t>
+            </w:r>
+          </w:p>
+        </w:tc>
+      </w:tr>
+      <w:tr>
+        <w:tc>
+          <w:tcPr>
+            <w:cnfStyle w:val="001000000000" w:firstRow="0" w:lastRow="0" w:firstColumn="1" w:lastColumn="0" w:oddVBand="0" w:evenVBand="0" w:oddHBand="0" w:evenHBand="0" w:firstRowFirstColumn="0" w:firstRowLastColumn="0" w:lastRowFirstColumn="0" w:lastRowLastColumn="0"/>
+            <w:tcW w:w="3485" w:type="dxa"/>
+          </w:tcPr>
+          <w:p>
+            <w:pPr>
+              <w:spacing w:line="360" w:lineRule="auto"/>
+              <w:rPr>
+                <w:rFonts w:ascii="Georgia" w:hAnsi="Georgia"/>
+                <w:lang w:val="en-GB"/>
+              </w:rPr>
+            </w:pPr>
+            <w:r>
+              <w:rPr>
+                <w:rFonts w:ascii="Georgia" w:hAnsi="Georgia"/>
+                <w:lang w:val="en-GB"/>
+              </w:rPr>
+              <w:t>Evaluation</w:t>
+            </w:r>
+          </w:p>
+        </w:tc>
+        <w:tc>
+          <w:tcPr>
+            <w:tcW w:w="3485" w:type="dxa"/>
+          </w:tcPr>
+          <w:p>
+            <w:pPr>
+              <w:spacing w:line="360" w:lineRule="auto"/>
+              <w:jc w:val="center"/>
+              <w:cnfStyle w:val="000000000000" w:firstRow="0" w:lastRow="0" w:firstColumn="0" w:lastColumn="0" w:oddVBand="0" w:evenVBand="0" w:oddHBand="0" w:evenHBand="0" w:firstRowFirstColumn="0" w:firstRowLastColumn="0" w:lastRowFirstColumn="0" w:lastRowLastColumn="0"/>
+              <w:rPr>
+                <w:rFonts w:ascii="Georgia" w:hAnsi="Georgia"/>
+                <w:lang w:val="en-GB"/>
+              </w:rPr>
+            </w:pPr>
+            <w:r>
+              <w:rPr>
+                <w:rFonts w:ascii="Georgia" w:hAnsi="Georgia"/>
+                <w:lang w:val="en-GB"/>
+              </w:rPr>
+              <w:t>Accuracy</w:t>
+            </w:r>
+          </w:p>
+        </w:tc>
+        <w:tc>
+          <w:tcPr>
+            <w:tcW w:w="3486" w:type="dxa"/>
+          </w:tcPr>
+          <w:p>
+            <w:pPr>
+              <w:spacing w:line="360" w:lineRule="auto"/>
+              <w:jc w:val="center"/>
+              <w:cnfStyle w:val="000000000000" w:firstRow="0" w:lastRow="0" w:firstColumn="0" w:lastColumn="0" w:oddVBand="0" w:evenVBand="0" w:oddHBand="0" w:evenHBand="0" w:firstRowFirstColumn="0" w:firstRowLastColumn="0" w:lastRowFirstColumn="0" w:lastRowLastColumn="0"/>
+              <w:rPr>
+                <w:rFonts w:ascii="Georgia" w:hAnsi="Georgia"/>
+                <w:lang w:val="en-GB"/>
+              </w:rPr>
+            </w:pPr>
+            <w:r>
+              <w:rPr>
+                <w:rFonts w:ascii="Georgia" w:hAnsi="Georgia"/>
+                <w:lang w:val="en-GB"/>
+              </w:rPr>
+              <w:t>SSE</w:t>
+            </w:r>
+          </w:p>
+        </w:tc>
+      </w:tr>
+    </w:tbl>
+    <w:p>
+      <w:pPr>
+        <w:spacing w:line="360" w:lineRule="auto"/>
+        <w:rPr>
+          <w:rFonts w:ascii="Georgia" w:hAnsi="Georgia"/>
+          <w:lang w:val="en-GB"/>
+        </w:rPr>
+      </w:pPr>
+    </w:p>
+    <w:p>
+      <w:pPr>
+        <w:pStyle w:val="ListParagraph"/>
+        <w:numPr>
+          <w:ilvl w:val="0"/>
+          <w:numId w:val="43"/>
+        </w:numPr>
+        <w:spacing w:line="360" w:lineRule="auto"/>
+        <w:rPr>
+          <w:rFonts w:ascii="Georgia" w:hAnsi="Georgia"/>
+          <w:lang w:val="en-GB"/>
+        </w:rPr>
+      </w:pPr>
+      <w:r>
+        <w:rPr>
+          <w:rFonts w:ascii="Georgia" w:hAnsi="Georgia"/>
+          <w:lang w:val="en-GB"/>
+        </w:rPr>
+        <w:t>Multivariate Regression</w:t>
+      </w:r>
+    </w:p>
+    <w:p>
+      <w:pPr>
+        <w:spacing w:line="360" w:lineRule="auto"/>
+        <w:rPr>
+          <w:rFonts w:ascii="Georgia" w:hAnsi="Georgia"/>
+          <w:lang w:val="en-GB"/>
+        </w:rPr>
+      </w:pPr>
+    </w:p>
+    <w:p>
+      <w:pPr>
+        <w:spacing w:line="360" w:lineRule="auto"/>
+        <w:rPr>
+          <w:rFonts w:ascii="Georgia" w:hAnsi="Georgia"/>
+          <w:b/>
+          <w:lang w:val="en-GB"/>
+        </w:rPr>
+      </w:pPr>
+      <w:r>
+        <w:rPr>
+          <w:rFonts w:ascii="Georgia" w:hAnsi="Georgia"/>
+          <w:b/>
+          <w:lang w:val="en-GB"/>
+        </w:rPr>
+        <w:t>Outliers</w:t>
+      </w:r>
+    </w:p>
+    <w:p>
+      <w:pPr>
+        <w:pStyle w:val="ListParagraph"/>
+        <w:numPr>
+          <w:ilvl w:val="0"/>
+          <w:numId w:val="43"/>
+        </w:numPr>
+        <w:spacing w:line="360" w:lineRule="auto"/>
+        <w:rPr>
+          <w:rFonts w:ascii="Georgia" w:hAnsi="Georgia"/>
+          <w:lang w:val="en-GB"/>
+        </w:rPr>
+      </w:pPr>
+      <w:r>
+        <w:rPr>
+          <w:rFonts w:ascii="Georgia" w:hAnsi="Georgia"/>
+          <w:lang w:val="en-GB"/>
+        </w:rPr>
+        <w:t>What causes outliers?</w:t>
+      </w:r>
+    </w:p>
+    <w:p>
+      <w:pPr>
+        <w:pStyle w:val="ListParagraph"/>
+        <w:numPr>
+          <w:ilvl w:val="1"/>
+          <w:numId w:val="43"/>
+        </w:numPr>
+        <w:spacing w:line="360" w:lineRule="auto"/>
+        <w:rPr>
+          <w:rFonts w:ascii="Georgia" w:hAnsi="Georgia"/>
+          <w:lang w:val="en-GB"/>
+        </w:rPr>
+      </w:pPr>
+      <w:r>
+        <w:rPr>
+          <w:rFonts w:ascii="Georgia" w:hAnsi="Georgia"/>
+          <w:lang w:val="en-GB"/>
+        </w:rPr>
+        <w:t>Sensor malfunction</w:t>
+      </w:r>
+      <w:r>
+        <w:rPr>
+          <w:rFonts w:ascii="Georgia" w:hAnsi="Georgia"/>
+          <w:lang w:val="en-GB"/>
+        </w:rPr>
+        <w:t xml:space="preserve"> (Ignore them)</w:t>
+      </w:r>
+    </w:p>
+    <w:p>
+      <w:pPr>
+        <w:pStyle w:val="ListParagraph"/>
+        <w:numPr>
+          <w:ilvl w:val="1"/>
+          <w:numId w:val="43"/>
+        </w:numPr>
+        <w:spacing w:line="360" w:lineRule="auto"/>
+        <w:rPr>
+          <w:rFonts w:ascii="Georgia" w:hAnsi="Georgia"/>
+          <w:lang w:val="en-GB"/>
+        </w:rPr>
+      </w:pPr>
+      <w:r>
+        <w:rPr>
+          <w:rFonts w:ascii="Georgia" w:hAnsi="Georgia"/>
+          <w:lang w:val="en-GB"/>
+        </w:rPr>
+        <w:t>Data entry errors</w:t>
+      </w:r>
+      <w:r>
+        <w:rPr>
+          <w:rFonts w:ascii="Georgia" w:hAnsi="Georgia"/>
+          <w:lang w:val="en-GB"/>
+        </w:rPr>
+        <w:t xml:space="preserve"> (Ignore them)</w:t>
+      </w:r>
+    </w:p>
+    <w:p>
+      <w:pPr>
+        <w:pStyle w:val="ListParagraph"/>
+        <w:numPr>
+          <w:ilvl w:val="1"/>
+          <w:numId w:val="43"/>
+        </w:numPr>
+        <w:spacing w:line="360" w:lineRule="auto"/>
+        <w:rPr>
+          <w:rFonts w:ascii="Georgia" w:hAnsi="Georgia"/>
+          <w:lang w:val="en-GB"/>
+        </w:rPr>
+      </w:pPr>
+      <w:r>
+        <w:rPr>
+          <w:rFonts w:ascii="Georgia" w:hAnsi="Georgia"/>
+          <w:lang w:val="en-GB"/>
+        </w:rPr>
+        <w:t>Freak event</w:t>
+      </w:r>
+      <w:r>
+        <w:rPr>
+          <w:rFonts w:ascii="Georgia" w:hAnsi="Georgia"/>
+          <w:lang w:val="en-GB"/>
+        </w:rPr>
+        <w:t xml:space="preserve"> (Pay attention)</w:t>
+      </w:r>
+    </w:p>
+    <w:p>
+      <w:pPr>
+        <w:pStyle w:val="ListParagraph"/>
+        <w:numPr>
+          <w:ilvl w:val="0"/>
+          <w:numId w:val="43"/>
+        </w:numPr>
+        <w:spacing w:line="360" w:lineRule="auto"/>
+        <w:rPr>
+          <w:rFonts w:ascii="Georgia" w:hAnsi="Georgia"/>
+          <w:lang w:val="en-GB"/>
+        </w:rPr>
+      </w:pPr>
+      <w:r>
+        <w:rPr>
+          <w:rFonts w:ascii="Georgia" w:hAnsi="Georgia"/>
+          <w:lang w:val="en-GB"/>
+        </w:rPr>
+        <w:t>Outlier detection</w:t>
+      </w:r>
+    </w:p>
+    <w:p>
+      <w:pPr>
+        <w:pStyle w:val="ListParagraph"/>
+        <w:numPr>
+          <w:ilvl w:val="1"/>
+          <w:numId w:val="43"/>
+        </w:numPr>
+        <w:spacing w:line="360" w:lineRule="auto"/>
+        <w:rPr>
+          <w:rFonts w:ascii="Georgia" w:hAnsi="Georgia"/>
+          <w:lang w:val="en-GB"/>
+        </w:rPr>
+      </w:pPr>
+      <w:r>
+        <w:rPr>
+          <w:rFonts w:ascii="Georgia" w:hAnsi="Georgia"/>
+          <w:lang w:val="en-GB"/>
+        </w:rPr>
+        <w:t>Train with all the data</w:t>
+      </w:r>
+    </w:p>
+    <w:p>
+      <w:pPr>
+        <w:pStyle w:val="ListParagraph"/>
+        <w:numPr>
+          <w:ilvl w:val="1"/>
+          <w:numId w:val="43"/>
+        </w:numPr>
+        <w:spacing w:line="360" w:lineRule="auto"/>
+        <w:rPr>
+          <w:rFonts w:ascii="Georgia" w:hAnsi="Georgia"/>
+          <w:lang w:val="en-GB"/>
+        </w:rPr>
+      </w:pPr>
+      <w:r>
+        <w:rPr>
+          <w:rFonts w:ascii="Georgia" w:hAnsi="Georgia"/>
+          <w:lang w:val="en-GB"/>
+        </w:rPr>
+        <w:t xml:space="preserve">Remove outliers </w:t>
+      </w:r>
+      <w:r>
+        <w:rPr>
+          <w:rFonts w:ascii="Georgia" w:hAnsi="Georgia"/>
+          <w:lang w:val="en-GB"/>
+        </w:rPr>
+        <w:t>with the largest residual error</w:t>
+      </w:r>
+    </w:p>
+    <w:p>
+      <w:pPr>
+        <w:pStyle w:val="ListParagraph"/>
+        <w:numPr>
+          <w:ilvl w:val="1"/>
+          <w:numId w:val="43"/>
+        </w:numPr>
+        <w:spacing w:line="360" w:lineRule="auto"/>
+        <w:rPr>
+          <w:rFonts w:ascii="Georgia" w:hAnsi="Georgia"/>
+          <w:lang w:val="en-GB"/>
+        </w:rPr>
+      </w:pPr>
+      <w:r>
+        <w:rPr>
+          <w:rFonts w:ascii="Georgia" w:hAnsi="Georgia"/>
+          <w:lang w:val="en-GB"/>
+        </w:rPr>
+        <w:t>Re-</w:t>
+      </w:r>
+      <w:r>
+        <w:rPr>
+          <w:rFonts w:ascii="Georgia" w:hAnsi="Georgia"/>
+          <w:lang w:val="en-GB"/>
+        </w:rPr>
+        <w:t>Train with the reduced data</w:t>
+      </w:r>
+    </w:p>
+    <w:p>
+      <w:pPr>
+        <w:spacing w:line="360" w:lineRule="auto"/>
+        <w:rPr>
+          <w:rFonts w:ascii="Georgia" w:hAnsi="Georgia"/>
+          <w:lang w:val="en-GB"/>
+        </w:rPr>
+      </w:pPr>
+    </w:p>
+    <w:p>
+      <w:pPr>
+        <w:spacing w:line="360" w:lineRule="auto"/>
+        <w:rPr>
+          <w:rFonts w:ascii="Georgia" w:hAnsi="Georgia"/>
+          <w:b/>
+          <w:lang w:val="en-GB"/>
+        </w:rPr>
+      </w:pPr>
+      <w:r>
+        <w:rPr>
+          <w:rFonts w:ascii="Georgia" w:hAnsi="Georgia"/>
+          <w:b/>
+          <w:lang w:val="en-GB"/>
+        </w:rPr>
+        <w:t>Unsupervised Learning</w:t>
+      </w:r>
+    </w:p>
+    <w:p>
+      <w:pPr>
+        <w:spacing w:line="360" w:lineRule="auto"/>
+        <w:rPr>
+          <w:rFonts w:ascii="Georgia" w:hAnsi="Georgia"/>
+          <w:lang w:val="en-GB"/>
+        </w:rPr>
+      </w:pPr>
+      <w:r>
+        <w:rPr>
+          <w:rFonts w:ascii="Georgia" w:hAnsi="Georgia"/>
+          <w:lang w:val="en-GB"/>
+        </w:rPr>
+        <w:t>Kind of things where you find structure in the data without labels</w:t>
+      </w:r>
+      <w:r>
+        <w:rPr>
+          <w:rFonts w:ascii="Georgia" w:hAnsi="Georgia"/>
+          <w:lang w:val="en-GB"/>
+        </w:rPr>
+        <w:t xml:space="preserve"> (y)</w:t>
+      </w:r>
+      <w:r>
+        <w:rPr>
+          <w:rFonts w:ascii="Georgia" w:hAnsi="Georgia"/>
+          <w:lang w:val="en-GB"/>
+        </w:rPr>
+        <w:t>.</w:t>
+      </w:r>
+    </w:p>
+    <w:p>
+      <w:pPr>
+        <w:pStyle w:val="ListParagraph"/>
+        <w:numPr>
+          <w:ilvl w:val="0"/>
+          <w:numId w:val="44"/>
+        </w:numPr>
+        <w:spacing w:line="360" w:lineRule="auto"/>
+        <w:rPr>
+          <w:rFonts w:ascii="Georgia" w:hAnsi="Georgia"/>
+          <w:b/>
+          <w:lang w:val="en-GB"/>
+        </w:rPr>
+      </w:pPr>
+      <w:r>
+        <w:rPr>
+          <w:rFonts w:ascii="Georgia" w:hAnsi="Georgia"/>
+          <w:b/>
+          <w:lang w:val="en-GB"/>
+        </w:rPr>
+        <w:t>Clustering</w:t>
+      </w:r>
+    </w:p>
+    <w:p>
+      <w:pPr>
+        <w:pStyle w:val="ListParagraph"/>
+        <w:numPr>
+          <w:ilvl w:val="1"/>
+          <w:numId w:val="44"/>
+        </w:numPr>
+        <w:spacing w:line="360" w:lineRule="auto"/>
+        <w:rPr>
+          <w:rFonts w:ascii="Georgia" w:hAnsi="Georgia"/>
+          <w:b/>
+          <w:lang w:val="en-GB"/>
+        </w:rPr>
+      </w:pPr>
+      <w:r>
+        <w:rPr>
+          <w:rFonts w:ascii="Georgia" w:hAnsi="Georgia"/>
+          <w:b/>
+          <w:lang w:val="en-GB"/>
+        </w:rPr>
+        <w:t xml:space="preserve">K-Means </w:t>
+      </w:r>
+      <w:r>
+        <w:rPr>
+          <w:rFonts w:ascii="Georgia" w:hAnsi="Georgia"/>
+          <w:lang w:val="en-GB"/>
+        </w:rPr>
+        <w:t>algorithm</w:t>
+      </w:r>
+    </w:p>
+    <w:p>
+      <w:pPr>
+        <w:pStyle w:val="ListParagraph"/>
+        <w:numPr>
+          <w:ilvl w:val="2"/>
+          <w:numId w:val="44"/>
+        </w:numPr>
+        <w:spacing w:line="360" w:lineRule="auto"/>
+        <w:rPr>
+          <w:rFonts w:ascii="Georgia" w:hAnsi="Georgia"/>
+          <w:lang w:val="en-GB"/>
+        </w:rPr>
+      </w:pPr>
+      <w:r>
+        <w:rPr>
+          <w:rFonts w:ascii="Georgia" w:hAnsi="Georgia"/>
+          <w:lang w:val="en-GB"/>
+        </w:rPr>
+        <w:lastRenderedPageBreak/>
+        <w:t>Assign</w:t>
+      </w:r>
+    </w:p>
+    <w:p>
+      <w:pPr>
+        <w:pStyle w:val="ListParagraph"/>
+        <w:numPr>
+          <w:ilvl w:val="2"/>
+          <w:numId w:val="44"/>
+        </w:numPr>
+        <w:spacing w:line="360" w:lineRule="auto"/>
+        <w:rPr>
+          <w:rFonts w:ascii="Georgia" w:hAnsi="Georgia"/>
+          <w:lang w:val="en-GB"/>
+        </w:rPr>
+      </w:pPr>
+      <w:r>
+        <w:rPr>
+          <w:rFonts w:ascii="Georgia" w:hAnsi="Georgia"/>
+          <w:lang w:val="en-GB"/>
+        </w:rPr>
+        <w:t>Optimise</w:t>
+      </w:r>
+    </w:p>
+    <w:p>
+      <w:pPr>
+        <w:pStyle w:val="ListParagraph"/>
+        <w:numPr>
+          <w:ilvl w:val="0"/>
+          <w:numId w:val="46"/>
+        </w:numPr>
+        <w:spacing w:line="360" w:lineRule="auto"/>
+        <w:rPr>
+          <w:rFonts w:ascii="Georgia" w:hAnsi="Georgia"/>
+          <w:lang w:val="en-GB"/>
+        </w:rPr>
+      </w:pPr>
+      <w:proofErr w:type="spellStart"/>
+      <w:proofErr w:type="gramStart"/>
+      <w:r>
+        <w:rPr>
+          <w:rFonts w:ascii="Georgia" w:hAnsi="Georgia"/>
+          <w:lang w:val="en-GB"/>
+        </w:rPr>
+        <w:t>sklearn.cluster</w:t>
+      </w:r>
+      <w:proofErr w:type="gramEnd"/>
+      <w:r>
+        <w:rPr>
+          <w:rFonts w:ascii="Georgia" w:hAnsi="Georgia"/>
+          <w:lang w:val="en-GB"/>
+        </w:rPr>
+        <w:t>.KMeans</w:t>
+      </w:r>
+      <w:proofErr w:type="spellEnd"/>
+      <w:r>
+        <w:rPr>
+          <w:rFonts w:ascii="Georgia" w:hAnsi="Georgia"/>
+          <w:lang w:val="en-GB"/>
+        </w:rPr>
+        <w:t>(</w:t>
+      </w:r>
+      <w:proofErr w:type="spellStart"/>
+      <w:r>
+        <w:rPr>
+          <w:rFonts w:ascii="Georgia" w:hAnsi="Georgia"/>
+          <w:lang w:val="en-GB"/>
+        </w:rPr>
+        <w:t>n_clusters</w:t>
+      </w:r>
+      <w:proofErr w:type="spellEnd"/>
+      <w:r>
+        <w:rPr>
+          <w:rFonts w:ascii="Georgia" w:hAnsi="Georgia"/>
+          <w:lang w:val="en-GB"/>
+        </w:rPr>
+        <w:t xml:space="preserve">=8, </w:t>
+      </w:r>
+      <w:proofErr w:type="spellStart"/>
+      <w:r>
+        <w:rPr>
+          <w:rFonts w:ascii="Georgia" w:hAnsi="Georgia"/>
+          <w:lang w:val="en-GB"/>
+        </w:rPr>
+        <w:t>max_iter</w:t>
+      </w:r>
+      <w:proofErr w:type="spellEnd"/>
+      <w:r>
+        <w:rPr>
+          <w:rFonts w:ascii="Georgia" w:hAnsi="Georgia"/>
+          <w:lang w:val="en-GB"/>
+        </w:rPr>
+        <w:t xml:space="preserve">=300, </w:t>
+      </w:r>
+      <w:proofErr w:type="spellStart"/>
+      <w:r>
+        <w:rPr>
+          <w:rFonts w:ascii="Georgia" w:hAnsi="Georgia"/>
+          <w:lang w:val="en-GB"/>
+        </w:rPr>
+        <w:t>n_init</w:t>
+      </w:r>
+      <w:proofErr w:type="spellEnd"/>
+      <w:r>
+        <w:rPr>
+          <w:rFonts w:ascii="Georgia" w:hAnsi="Georgia"/>
+          <w:lang w:val="en-GB"/>
+        </w:rPr>
+        <w:t>=10)</w:t>
+      </w:r>
+    </w:p>
+    <w:p>
+      <w:pPr>
+        <w:pStyle w:val="ListParagraph"/>
+        <w:numPr>
+          <w:ilvl w:val="0"/>
+          <w:numId w:val="46"/>
+        </w:numPr>
+        <w:spacing w:line="360" w:lineRule="auto"/>
+        <w:rPr>
+          <w:rFonts w:ascii="Georgia" w:hAnsi="Georgia"/>
+          <w:lang w:val="en-GB"/>
+        </w:rPr>
+      </w:pPr>
+      <w:r>
+        <w:rPr>
+          <w:rFonts w:ascii="Georgia" w:hAnsi="Georgia"/>
+          <w:lang w:val="en-GB"/>
+        </w:rPr>
+        <w:t>Limitations</w:t>
+      </w:r>
+    </w:p>
+    <w:p>
+      <w:pPr>
+        <w:pStyle w:val="ListParagraph"/>
+        <w:numPr>
+          <w:ilvl w:val="1"/>
+          <w:numId w:val="46"/>
+        </w:numPr>
+        <w:spacing w:line="360" w:lineRule="auto"/>
+        <w:rPr>
+          <w:rFonts w:ascii="Georgia" w:hAnsi="Georgia"/>
+          <w:lang w:val="en-GB"/>
+        </w:rPr>
+      </w:pPr>
+      <w:r>
+        <w:rPr>
+          <w:rFonts w:ascii="Georgia" w:hAnsi="Georgia"/>
+          <w:lang w:val="en-GB"/>
+        </w:rPr>
+        <w:t>Bad l</w:t>
+      </w:r>
+      <w:r>
+        <w:rPr>
+          <w:rFonts w:ascii="Georgia" w:hAnsi="Georgia"/>
+          <w:lang w:val="en-GB"/>
+        </w:rPr>
+        <w:t>ocal minimum</w:t>
+      </w:r>
+    </w:p>
+    <w:p>
+      <w:pPr>
+        <w:pStyle w:val="ListParagraph"/>
+        <w:numPr>
+          <w:ilvl w:val="2"/>
+          <w:numId w:val="46"/>
+        </w:numPr>
+        <w:spacing w:line="360" w:lineRule="auto"/>
+        <w:rPr>
+          <w:rFonts w:ascii="Georgia" w:hAnsi="Georgia"/>
+          <w:lang w:val="en-GB"/>
+        </w:rPr>
+      </w:pPr>
+      <w:r>
+        <w:rPr>
+          <w:rFonts w:ascii="Georgia" w:hAnsi="Georgia"/>
+          <w:lang w:val="en-GB"/>
+        </w:rPr>
+        <w:t>The more the cluster centres, the more the local minima</w:t>
+      </w:r>
+    </w:p>
+    <w:p>
+      <w:pPr>
+        <w:pStyle w:val="ListParagraph"/>
+        <w:numPr>
+          <w:ilvl w:val="2"/>
+          <w:numId w:val="46"/>
+        </w:numPr>
+        <w:spacing w:line="360" w:lineRule="auto"/>
+        <w:rPr>
+          <w:rFonts w:ascii="Georgia" w:hAnsi="Georgia"/>
+          <w:lang w:val="en-GB"/>
+        </w:rPr>
+      </w:pPr>
+      <w:r>
+        <w:rPr>
+          <w:rFonts w:ascii="Georgia" w:hAnsi="Georgia"/>
+          <w:lang w:val="en-GB"/>
+        </w:rPr>
+        <w:t>Run the algorithm multiple times to fix this</w:t>
+      </w:r>
       <w:bookmarkStart w:id="0" w:name="_GoBack"/>
       <w:bookmarkEnd w:id="0"/>
     </w:p>
     <w:p>
       <w:pPr>
+        <w:pStyle w:val="ListParagraph"/>
+        <w:numPr>
+          <w:ilvl w:val="0"/>
+          <w:numId w:val="44"/>
+        </w:numPr>
         <w:spacing w:line="360" w:lineRule="auto"/>
         <w:rPr>
           <w:rFonts w:ascii="Georgia" w:hAnsi="Georgia"/>
-          <w:lang w:val="en-GB"/>
-        </w:rPr>
-      </w:pPr>
+          <w:b/>
+          <w:lang w:val="en-GB"/>
+        </w:rPr>
+      </w:pPr>
+      <w:r>
+        <w:rPr>
+          <w:rFonts w:ascii="Georgia" w:hAnsi="Georgia"/>
+          <w:b/>
+          <w:lang w:val="en-GB"/>
+        </w:rPr>
+        <w:t>Dimensionality Reduction</w:t>
+      </w:r>
     </w:p>
     <w:sectPr>
       <w:pgSz w:w="11906" w:h="16838"/>
@@ -39982,6 +42090,119 @@
     </w:lvl>
   </w:abstractNum>
   <w:abstractNum w:abstractNumId="8" w15:restartNumberingAfterBreak="0">
+    <w:nsid w:val="1C7745E6"/>
+    <w:multiLevelType w:val="hybridMultilevel"/>
+    <w:tmpl w:val="8544FB84"/>
+    <w:lvl w:ilvl="0" w:tplc="08090001">
+      <w:start w:val="1"/>
+      <w:numFmt w:val="bullet"/>
+      <w:lvlText w:val=""/>
+      <w:lvlJc w:val="left"/>
+      <w:pPr>
+        <w:ind w:left="1800" w:hanging="360"/>
+      </w:pPr>
+      <w:rPr>
+        <w:rFonts w:ascii="Symbol" w:hAnsi="Symbol" w:hint="default"/>
+      </w:rPr>
+    </w:lvl>
+    <w:lvl w:ilvl="1" w:tplc="08090003">
+      <w:start w:val="1"/>
+      <w:numFmt w:val="bullet"/>
+      <w:lvlText w:val="o"/>
+      <w:lvlJc w:val="left"/>
+      <w:pPr>
+        <w:ind w:left="2520" w:hanging="360"/>
+      </w:pPr>
+      <w:rPr>
+        <w:rFonts w:ascii="Courier New" w:hAnsi="Courier New" w:cs="Courier New" w:hint="default"/>
+      </w:rPr>
+    </w:lvl>
+    <w:lvl w:ilvl="2" w:tplc="08090005">
+      <w:start w:val="1"/>
+      <w:numFmt w:val="bullet"/>
+      <w:lvlText w:val=""/>
+      <w:lvlJc w:val="left"/>
+      <w:pPr>
+        <w:ind w:left="3240" w:hanging="360"/>
+      </w:pPr>
+      <w:rPr>
+        <w:rFonts w:ascii="Wingdings" w:hAnsi="Wingdings" w:hint="default"/>
+      </w:rPr>
+    </w:lvl>
+    <w:lvl w:ilvl="3" w:tplc="08090001" w:tentative="1">
+      <w:start w:val="1"/>
+      <w:numFmt w:val="bullet"/>
+      <w:lvlText w:val=""/>
+      <w:lvlJc w:val="left"/>
+      <w:pPr>
+        <w:ind w:left="3960" w:hanging="360"/>
+      </w:pPr>
+      <w:rPr>
+        <w:rFonts w:ascii="Symbol" w:hAnsi="Symbol" w:hint="default"/>
+      </w:rPr>
+    </w:lvl>
+    <w:lvl w:ilvl="4" w:tplc="08090003" w:tentative="1">
+      <w:start w:val="1"/>
+      <w:numFmt w:val="bullet"/>
+      <w:lvlText w:val="o"/>
+      <w:lvlJc w:val="left"/>
+      <w:pPr>
+        <w:ind w:left="4680" w:hanging="360"/>
+      </w:pPr>
+      <w:rPr>
+        <w:rFonts w:ascii="Courier New" w:hAnsi="Courier New" w:cs="Courier New" w:hint="default"/>
+      </w:rPr>
+    </w:lvl>
+    <w:lvl w:ilvl="5" w:tplc="08090005" w:tentative="1">
+      <w:start w:val="1"/>
+      <w:numFmt w:val="bullet"/>
+      <w:lvlText w:val=""/>
+      <w:lvlJc w:val="left"/>
+      <w:pPr>
+        <w:ind w:left="5400" w:hanging="360"/>
+      </w:pPr>
+      <w:rPr>
+        <w:rFonts w:ascii="Wingdings" w:hAnsi="Wingdings" w:hint="default"/>
+      </w:rPr>
+    </w:lvl>
+    <w:lvl w:ilvl="6" w:tplc="08090001" w:tentative="1">
+      <w:start w:val="1"/>
+      <w:numFmt w:val="bullet"/>
+      <w:lvlText w:val=""/>
+      <w:lvlJc w:val="left"/>
+      <w:pPr>
+        <w:ind w:left="6120" w:hanging="360"/>
+      </w:pPr>
+      <w:rPr>
+        <w:rFonts w:ascii="Symbol" w:hAnsi="Symbol" w:hint="default"/>
+      </w:rPr>
+    </w:lvl>
+    <w:lvl w:ilvl="7" w:tplc="08090003" w:tentative="1">
+      <w:start w:val="1"/>
+      <w:numFmt w:val="bullet"/>
+      <w:lvlText w:val="o"/>
+      <w:lvlJc w:val="left"/>
+      <w:pPr>
+        <w:ind w:left="6840" w:hanging="360"/>
+      </w:pPr>
+      <w:rPr>
+        <w:rFonts w:ascii="Courier New" w:hAnsi="Courier New" w:cs="Courier New" w:hint="default"/>
+      </w:rPr>
+    </w:lvl>
+    <w:lvl w:ilvl="8" w:tplc="08090005" w:tentative="1">
+      <w:start w:val="1"/>
+      <w:numFmt w:val="bullet"/>
+      <w:lvlText w:val=""/>
+      <w:lvlJc w:val="left"/>
+      <w:pPr>
+        <w:ind w:left="7560" w:hanging="360"/>
+      </w:pPr>
+      <w:rPr>
+        <w:rFonts w:ascii="Wingdings" w:hAnsi="Wingdings" w:hint="default"/>
+      </w:rPr>
+    </w:lvl>
+  </w:abstractNum>
+  <w:abstractNum w:abstractNumId="9" w15:restartNumberingAfterBreak="0">
     <w:nsid w:val="226F4321"/>
     <w:multiLevelType w:val="hybridMultilevel"/>
     <w:tmpl w:val="19704FF0"/>
@@ -40094,7 +42315,7 @@
       </w:rPr>
     </w:lvl>
   </w:abstractNum>
-  <w:abstractNum w:abstractNumId="9" w15:restartNumberingAfterBreak="0">
+  <w:abstractNum w:abstractNumId="10" w15:restartNumberingAfterBreak="0">
     <w:nsid w:val="22AF476C"/>
     <w:multiLevelType w:val="hybridMultilevel"/>
     <w:tmpl w:val="90547918"/>
@@ -40207,7 +42428,7 @@
       </w:rPr>
     </w:lvl>
   </w:abstractNum>
-  <w:abstractNum w:abstractNumId="10" w15:restartNumberingAfterBreak="0">
+  <w:abstractNum w:abstractNumId="11" w15:restartNumberingAfterBreak="0">
     <w:nsid w:val="25252D53"/>
     <w:multiLevelType w:val="hybridMultilevel"/>
     <w:tmpl w:val="856C15C4"/>
@@ -40337,7 +42558,7 @@
       </w:rPr>
     </w:lvl>
   </w:abstractNum>
-  <w:abstractNum w:abstractNumId="11" w15:restartNumberingAfterBreak="0">
+  <w:abstractNum w:abstractNumId="12" w15:restartNumberingAfterBreak="0">
     <w:nsid w:val="26D157B1"/>
     <w:multiLevelType w:val="hybridMultilevel"/>
     <w:tmpl w:val="B9F2F07E"/>
@@ -40450,7 +42671,7 @@
       </w:rPr>
     </w:lvl>
   </w:abstractNum>
-  <w:abstractNum w:abstractNumId="12" w15:restartNumberingAfterBreak="0">
+  <w:abstractNum w:abstractNumId="13" w15:restartNumberingAfterBreak="0">
     <w:nsid w:val="26DE5CDC"/>
     <w:multiLevelType w:val="hybridMultilevel"/>
     <w:tmpl w:val="AD423C3A"/>
@@ -40536,7 +42757,7 @@
       </w:pPr>
     </w:lvl>
   </w:abstractNum>
-  <w:abstractNum w:abstractNumId="13" w15:restartNumberingAfterBreak="0">
+  <w:abstractNum w:abstractNumId="14" w15:restartNumberingAfterBreak="0">
     <w:nsid w:val="2A2208BF"/>
     <w:multiLevelType w:val="hybridMultilevel"/>
     <w:tmpl w:val="AD74A6C2"/>
@@ -40625,7 +42846,7 @@
       </w:pPr>
     </w:lvl>
   </w:abstractNum>
-  <w:abstractNum w:abstractNumId="14" w15:restartNumberingAfterBreak="0">
+  <w:abstractNum w:abstractNumId="15" w15:restartNumberingAfterBreak="0">
     <w:nsid w:val="2BC854CB"/>
     <w:multiLevelType w:val="hybridMultilevel"/>
     <w:tmpl w:val="494EBB2C"/>
@@ -40755,7 +42976,7 @@
       </w:rPr>
     </w:lvl>
   </w:abstractNum>
-  <w:abstractNum w:abstractNumId="15" w15:restartNumberingAfterBreak="0">
+  <w:abstractNum w:abstractNumId="16" w15:restartNumberingAfterBreak="0">
     <w:nsid w:val="2D3212BD"/>
     <w:multiLevelType w:val="hybridMultilevel"/>
     <w:tmpl w:val="4C14F548"/>
@@ -40868,7 +43089,7 @@
       </w:rPr>
     </w:lvl>
   </w:abstractNum>
-  <w:abstractNum w:abstractNumId="16" w15:restartNumberingAfterBreak="0">
+  <w:abstractNum w:abstractNumId="17" w15:restartNumberingAfterBreak="0">
     <w:nsid w:val="2DBE0DD1"/>
     <w:multiLevelType w:val="hybridMultilevel"/>
     <w:tmpl w:val="9402B134"/>
@@ -40981,7 +43202,7 @@
       </w:rPr>
     </w:lvl>
   </w:abstractNum>
-  <w:abstractNum w:abstractNumId="17" w15:restartNumberingAfterBreak="0">
+  <w:abstractNum w:abstractNumId="18" w15:restartNumberingAfterBreak="0">
     <w:nsid w:val="2F9103E2"/>
     <w:multiLevelType w:val="hybridMultilevel"/>
     <w:tmpl w:val="4DAAD6BA"/>
@@ -41111,7 +43332,120 @@
       </w:rPr>
     </w:lvl>
   </w:abstractNum>
-  <w:abstractNum w:abstractNumId="18" w15:restartNumberingAfterBreak="0">
+  <w:abstractNum w:abstractNumId="19" w15:restartNumberingAfterBreak="0">
+    <w:nsid w:val="37893070"/>
+    <w:multiLevelType w:val="hybridMultilevel"/>
+    <w:tmpl w:val="4BB26946"/>
+    <w:lvl w:ilvl="0" w:tplc="08090001">
+      <w:start w:val="1"/>
+      <w:numFmt w:val="bullet"/>
+      <w:lvlText w:val=""/>
+      <w:lvlJc w:val="left"/>
+      <w:pPr>
+        <w:ind w:left="360" w:hanging="360"/>
+      </w:pPr>
+      <w:rPr>
+        <w:rFonts w:ascii="Symbol" w:hAnsi="Symbol" w:hint="default"/>
+      </w:rPr>
+    </w:lvl>
+    <w:lvl w:ilvl="1" w:tplc="0809000F">
+      <w:start w:val="1"/>
+      <w:numFmt w:val="decimal"/>
+      <w:lvlText w:val="%2."/>
+      <w:lvlJc w:val="left"/>
+      <w:pPr>
+        <w:ind w:left="1080" w:hanging="360"/>
+      </w:pPr>
+      <w:rPr>
+        <w:rFonts w:hint="default"/>
+      </w:rPr>
+    </w:lvl>
+    <w:lvl w:ilvl="2" w:tplc="08090005">
+      <w:start w:val="1"/>
+      <w:numFmt w:val="bullet"/>
+      <w:lvlText w:val=""/>
+      <w:lvlJc w:val="left"/>
+      <w:pPr>
+        <w:ind w:left="1800" w:hanging="360"/>
+      </w:pPr>
+      <w:rPr>
+        <w:rFonts w:ascii="Wingdings" w:hAnsi="Wingdings" w:hint="default"/>
+      </w:rPr>
+    </w:lvl>
+    <w:lvl w:ilvl="3" w:tplc="08090001">
+      <w:start w:val="1"/>
+      <w:numFmt w:val="bullet"/>
+      <w:lvlText w:val=""/>
+      <w:lvlJc w:val="left"/>
+      <w:pPr>
+        <w:ind w:left="2520" w:hanging="360"/>
+      </w:pPr>
+      <w:rPr>
+        <w:rFonts w:ascii="Symbol" w:hAnsi="Symbol" w:hint="default"/>
+      </w:rPr>
+    </w:lvl>
+    <w:lvl w:ilvl="4" w:tplc="08090003" w:tentative="1">
+      <w:start w:val="1"/>
+      <w:numFmt w:val="bullet"/>
+      <w:lvlText w:val="o"/>
+      <w:lvlJc w:val="left"/>
+      <w:pPr>
+        <w:ind w:left="3240" w:hanging="360"/>
+      </w:pPr>
+      <w:rPr>
+        <w:rFonts w:ascii="Courier New" w:hAnsi="Courier New" w:cs="Courier New" w:hint="default"/>
+      </w:rPr>
+    </w:lvl>
+    <w:lvl w:ilvl="5" w:tplc="08090005" w:tentative="1">
+      <w:start w:val="1"/>
+      <w:numFmt w:val="bullet"/>
+      <w:lvlText w:val=""/>
+      <w:lvlJc w:val="left"/>
+      <w:pPr>
+        <w:ind w:left="3960" w:hanging="360"/>
+      </w:pPr>
+      <w:rPr>
+        <w:rFonts w:ascii="Wingdings" w:hAnsi="Wingdings" w:hint="default"/>
+      </w:rPr>
+    </w:lvl>
+    <w:lvl w:ilvl="6" w:tplc="08090001" w:tentative="1">
+      <w:start w:val="1"/>
+      <w:numFmt w:val="bullet"/>
+      <w:lvlText w:val=""/>
+      <w:lvlJc w:val="left"/>
+      <w:pPr>
+        <w:ind w:left="4680" w:hanging="360"/>
+      </w:pPr>
+      <w:rPr>
+        <w:rFonts w:ascii="Symbol" w:hAnsi="Symbol" w:hint="default"/>
+      </w:rPr>
+    </w:lvl>
+    <w:lvl w:ilvl="7" w:tplc="08090003" w:tentative="1">
+      <w:start w:val="1"/>
+      <w:numFmt w:val="bullet"/>
+      <w:lvlText w:val="o"/>
+      <w:lvlJc w:val="left"/>
+      <w:pPr>
+        <w:ind w:left="5400" w:hanging="360"/>
+      </w:pPr>
+      <w:rPr>
+        <w:rFonts w:ascii="Courier New" w:hAnsi="Courier New" w:cs="Courier New" w:hint="default"/>
+      </w:rPr>
+    </w:lvl>
+    <w:lvl w:ilvl="8" w:tplc="08090005" w:tentative="1">
+      <w:start w:val="1"/>
+      <w:numFmt w:val="bullet"/>
+      <w:lvlText w:val=""/>
+      <w:lvlJc w:val="left"/>
+      <w:pPr>
+        <w:ind w:left="6120" w:hanging="360"/>
+      </w:pPr>
+      <w:rPr>
+        <w:rFonts w:ascii="Wingdings" w:hAnsi="Wingdings" w:hint="default"/>
+      </w:rPr>
+    </w:lvl>
+  </w:abstractNum>
+  <w:abstractNum w:abstractNumId="20" w15:restartNumberingAfterBreak="0">
     <w:nsid w:val="37FB52F6"/>
     <w:multiLevelType w:val="hybridMultilevel"/>
     <w:tmpl w:val="C750E474"/>
@@ -41224,7 +43558,7 @@
       </w:rPr>
     </w:lvl>
   </w:abstractNum>
-  <w:abstractNum w:abstractNumId="19" w15:restartNumberingAfterBreak="0">
+  <w:abstractNum w:abstractNumId="21" w15:restartNumberingAfterBreak="0">
     <w:nsid w:val="39DF57B0"/>
     <w:multiLevelType w:val="hybridMultilevel"/>
     <w:tmpl w:val="83166A60"/>
@@ -41337,7 +43671,7 @@
       </w:rPr>
     </w:lvl>
   </w:abstractNum>
-  <w:abstractNum w:abstractNumId="20" w15:restartNumberingAfterBreak="0">
+  <w:abstractNum w:abstractNumId="22" w15:restartNumberingAfterBreak="0">
     <w:nsid w:val="3ABD23C8"/>
     <w:multiLevelType w:val="hybridMultilevel"/>
     <w:tmpl w:val="140099CE"/>
@@ -41450,7 +43784,7 @@
       </w:rPr>
     </w:lvl>
   </w:abstractNum>
-  <w:abstractNum w:abstractNumId="21" w15:restartNumberingAfterBreak="0">
+  <w:abstractNum w:abstractNumId="23" w15:restartNumberingAfterBreak="0">
     <w:nsid w:val="3B1D0CFF"/>
     <w:multiLevelType w:val="hybridMultilevel"/>
     <w:tmpl w:val="6FE2D23E"/>
@@ -41717,7 +44051,7 @@
       </w:rPr>
     </w:lvl>
   </w:abstractNum>
-  <w:abstractNum w:abstractNumId="22" w15:restartNumberingAfterBreak="0">
+  <w:abstractNum w:abstractNumId="24" w15:restartNumberingAfterBreak="0">
     <w:nsid w:val="402E60AC"/>
     <w:multiLevelType w:val="hybridMultilevel"/>
     <w:tmpl w:val="E3D292C4"/>
@@ -41847,7 +44181,7 @@
       </w:rPr>
     </w:lvl>
   </w:abstractNum>
-  <w:abstractNum w:abstractNumId="23" w15:restartNumberingAfterBreak="0">
+  <w:abstractNum w:abstractNumId="25" w15:restartNumberingAfterBreak="0">
     <w:nsid w:val="433D44D8"/>
     <w:multiLevelType w:val="hybridMultilevel"/>
     <w:tmpl w:val="FD2ABBA8"/>
@@ -41960,7 +44294,7 @@
       </w:rPr>
     </w:lvl>
   </w:abstractNum>
-  <w:abstractNum w:abstractNumId="24" w15:restartNumberingAfterBreak="0">
+  <w:abstractNum w:abstractNumId="26" w15:restartNumberingAfterBreak="0">
     <w:nsid w:val="44727EA3"/>
     <w:multiLevelType w:val="hybridMultilevel"/>
     <w:tmpl w:val="E700AE80"/>
@@ -42072,7 +44406,7 @@
       </w:rPr>
     </w:lvl>
   </w:abstractNum>
-  <w:abstractNum w:abstractNumId="25" w15:restartNumberingAfterBreak="0">
+  <w:abstractNum w:abstractNumId="27" w15:restartNumberingAfterBreak="0">
     <w:nsid w:val="45290BAC"/>
     <w:multiLevelType w:val="hybridMultilevel"/>
     <w:tmpl w:val="8806EEA4"/>
@@ -42185,7 +44519,93 @@
       </w:rPr>
     </w:lvl>
   </w:abstractNum>
-  <w:abstractNum w:abstractNumId="26" w15:restartNumberingAfterBreak="0">
+  <w:abstractNum w:abstractNumId="28" w15:restartNumberingAfterBreak="0">
+    <w:nsid w:val="456A46DB"/>
+    <w:multiLevelType w:val="hybridMultilevel"/>
+    <w:tmpl w:val="F05E0190"/>
+    <w:lvl w:ilvl="0" w:tplc="0809000F">
+      <w:start w:val="1"/>
+      <w:numFmt w:val="decimal"/>
+      <w:lvlText w:val="%1."/>
+      <w:lvlJc w:val="left"/>
+      <w:pPr>
+        <w:ind w:left="1800" w:hanging="360"/>
+      </w:pPr>
+    </w:lvl>
+    <w:lvl w:ilvl="1" w:tplc="08090019" w:tentative="1">
+      <w:start w:val="1"/>
+      <w:numFmt w:val="lowerLetter"/>
+      <w:lvlText w:val="%2."/>
+      <w:lvlJc w:val="left"/>
+      <w:pPr>
+        <w:ind w:left="2520" w:hanging="360"/>
+      </w:pPr>
+    </w:lvl>
+    <w:lvl w:ilvl="2" w:tplc="0809001B" w:tentative="1">
+      <w:start w:val="1"/>
+      <w:numFmt w:val="lowerRoman"/>
+      <w:lvlText w:val="%3."/>
+      <w:lvlJc w:val="right"/>
+      <w:pPr>
+        <w:ind w:left="3240" w:hanging="180"/>
+      </w:pPr>
+    </w:lvl>
+    <w:lvl w:ilvl="3" w:tplc="0809000F" w:tentative="1">
+      <w:start w:val="1"/>
+      <w:numFmt w:val="decimal"/>
+      <w:lvlText w:val="%4."/>
+      <w:lvlJc w:val="left"/>
+      <w:pPr>
+        <w:ind w:left="3960" w:hanging="360"/>
+      </w:pPr>
+    </w:lvl>
+    <w:lvl w:ilvl="4" w:tplc="08090019" w:tentative="1">
+      <w:start w:val="1"/>
+      <w:numFmt w:val="lowerLetter"/>
+      <w:lvlText w:val="%5."/>
+      <w:lvlJc w:val="left"/>
+      <w:pPr>
+        <w:ind w:left="4680" w:hanging="360"/>
+      </w:pPr>
+    </w:lvl>
+    <w:lvl w:ilvl="5" w:tplc="0809001B" w:tentative="1">
+      <w:start w:val="1"/>
+      <w:numFmt w:val="lowerRoman"/>
+      <w:lvlText w:val="%6."/>
+      <w:lvlJc w:val="right"/>
+      <w:pPr>
+        <w:ind w:left="5400" w:hanging="180"/>
+      </w:pPr>
+    </w:lvl>
+    <w:lvl w:ilvl="6" w:tplc="0809000F" w:tentative="1">
+      <w:start w:val="1"/>
+      <w:numFmt w:val="decimal"/>
+      <w:lvlText w:val="%7."/>
+      <w:lvlJc w:val="left"/>
+      <w:pPr>
+        <w:ind w:left="6120" w:hanging="360"/>
+      </w:pPr>
+    </w:lvl>
+    <w:lvl w:ilvl="7" w:tplc="08090019" w:tentative="1">
+      <w:start w:val="1"/>
+      <w:numFmt w:val="lowerLetter"/>
+      <w:lvlText w:val="%8."/>
+      <w:lvlJc w:val="left"/>
+      <w:pPr>
+        <w:ind w:left="6840" w:hanging="360"/>
+      </w:pPr>
+    </w:lvl>
+    <w:lvl w:ilvl="8" w:tplc="0809001B" w:tentative="1">
+      <w:start w:val="1"/>
+      <w:numFmt w:val="lowerRoman"/>
+      <w:lvlText w:val="%9."/>
+      <w:lvlJc w:val="right"/>
+      <w:pPr>
+        <w:ind w:left="7560" w:hanging="180"/>
+      </w:pPr>
+    </w:lvl>
+  </w:abstractNum>
+  <w:abstractNum w:abstractNumId="29" w15:restartNumberingAfterBreak="0">
     <w:nsid w:val="4591080A"/>
     <w:multiLevelType w:val="hybridMultilevel"/>
     <w:tmpl w:val="3F5E5724"/>
@@ -42434,7 +44854,7 @@
       </w:rPr>
     </w:lvl>
   </w:abstractNum>
-  <w:abstractNum w:abstractNumId="27" w15:restartNumberingAfterBreak="0">
+  <w:abstractNum w:abstractNumId="30" w15:restartNumberingAfterBreak="0">
     <w:nsid w:val="494C2EFE"/>
     <w:multiLevelType w:val="hybridMultilevel"/>
     <w:tmpl w:val="006C9F6A"/>
@@ -42547,7 +44967,7 @@
       </w:rPr>
     </w:lvl>
   </w:abstractNum>
-  <w:abstractNum w:abstractNumId="28" w15:restartNumberingAfterBreak="0">
+  <w:abstractNum w:abstractNumId="31" w15:restartNumberingAfterBreak="0">
     <w:nsid w:val="49FA3B47"/>
     <w:multiLevelType w:val="hybridMultilevel"/>
     <w:tmpl w:val="B18A9D08"/>
@@ -42633,7 +45053,7 @@
       </w:pPr>
     </w:lvl>
   </w:abstractNum>
-  <w:abstractNum w:abstractNumId="29" w15:restartNumberingAfterBreak="0">
+  <w:abstractNum w:abstractNumId="32" w15:restartNumberingAfterBreak="0">
     <w:nsid w:val="4D090AC0"/>
     <w:multiLevelType w:val="hybridMultilevel"/>
     <w:tmpl w:val="21981D90"/>
@@ -42900,7 +45320,7 @@
       </w:rPr>
     </w:lvl>
   </w:abstractNum>
-  <w:abstractNum w:abstractNumId="30" w15:restartNumberingAfterBreak="0">
+  <w:abstractNum w:abstractNumId="33" w15:restartNumberingAfterBreak="0">
     <w:nsid w:val="4D5F0A86"/>
     <w:multiLevelType w:val="hybridMultilevel"/>
     <w:tmpl w:val="453C92A0"/>
@@ -43013,7 +45433,7 @@
       </w:rPr>
     </w:lvl>
   </w:abstractNum>
-  <w:abstractNum w:abstractNumId="31" w15:restartNumberingAfterBreak="0">
+  <w:abstractNum w:abstractNumId="34" w15:restartNumberingAfterBreak="0">
     <w:nsid w:val="533E387E"/>
     <w:multiLevelType w:val="hybridMultilevel"/>
     <w:tmpl w:val="E61C870E"/>
@@ -43126,7 +45546,7 @@
       </w:rPr>
     </w:lvl>
   </w:abstractNum>
-  <w:abstractNum w:abstractNumId="32" w15:restartNumberingAfterBreak="0">
+  <w:abstractNum w:abstractNumId="35" w15:restartNumberingAfterBreak="0">
     <w:nsid w:val="58A62D17"/>
     <w:multiLevelType w:val="hybridMultilevel"/>
     <w:tmpl w:val="17C8B710"/>
@@ -43393,7 +45813,7 @@
       </w:rPr>
     </w:lvl>
   </w:abstractNum>
-  <w:abstractNum w:abstractNumId="33" w15:restartNumberingAfterBreak="0">
+  <w:abstractNum w:abstractNumId="36" w15:restartNumberingAfterBreak="0">
     <w:nsid w:val="594A3332"/>
     <w:multiLevelType w:val="hybridMultilevel"/>
     <w:tmpl w:val="905E140E"/>
@@ -43506,7 +45926,7 @@
       </w:rPr>
     </w:lvl>
   </w:abstractNum>
-  <w:abstractNum w:abstractNumId="34" w15:restartNumberingAfterBreak="0">
+  <w:abstractNum w:abstractNumId="37" w15:restartNumberingAfterBreak="0">
     <w:nsid w:val="639F12A1"/>
     <w:multiLevelType w:val="hybridMultilevel"/>
     <w:tmpl w:val="DF42735E"/>
@@ -43619,7 +46039,7 @@
       </w:rPr>
     </w:lvl>
   </w:abstractNum>
-  <w:abstractNum w:abstractNumId="35" w15:restartNumberingAfterBreak="0">
+  <w:abstractNum w:abstractNumId="38" w15:restartNumberingAfterBreak="0">
     <w:nsid w:val="6DE83CB3"/>
     <w:multiLevelType w:val="hybridMultilevel"/>
     <w:tmpl w:val="F7B80D76"/>
@@ -43749,7 +46169,7 @@
       </w:rPr>
     </w:lvl>
   </w:abstractNum>
-  <w:abstractNum w:abstractNumId="36" w15:restartNumberingAfterBreak="0">
+  <w:abstractNum w:abstractNumId="39" w15:restartNumberingAfterBreak="0">
     <w:nsid w:val="73641524"/>
     <w:multiLevelType w:val="hybridMultilevel"/>
     <w:tmpl w:val="C90C81DC"/>
@@ -43862,7 +46282,7 @@
       </w:rPr>
     </w:lvl>
   </w:abstractNum>
-  <w:abstractNum w:abstractNumId="37" w15:restartNumberingAfterBreak="0">
+  <w:abstractNum w:abstractNumId="40" w15:restartNumberingAfterBreak="0">
     <w:nsid w:val="74576E1A"/>
     <w:multiLevelType w:val="hybridMultilevel"/>
     <w:tmpl w:val="3DF091CE"/>
@@ -43992,7 +46412,120 @@
       </w:rPr>
     </w:lvl>
   </w:abstractNum>
-  <w:abstractNum w:abstractNumId="38" w15:restartNumberingAfterBreak="0">
+  <w:abstractNum w:abstractNumId="41" w15:restartNumberingAfterBreak="0">
+    <w:nsid w:val="757265C3"/>
+    <w:multiLevelType w:val="hybridMultilevel"/>
+    <w:tmpl w:val="9A507BF6"/>
+    <w:lvl w:ilvl="0" w:tplc="08090001">
+      <w:start w:val="1"/>
+      <w:numFmt w:val="bullet"/>
+      <w:lvlText w:val=""/>
+      <w:lvlJc w:val="left"/>
+      <w:pPr>
+        <w:ind w:left="360" w:hanging="360"/>
+      </w:pPr>
+      <w:rPr>
+        <w:rFonts w:ascii="Symbol" w:hAnsi="Symbol" w:hint="default"/>
+      </w:rPr>
+    </w:lvl>
+    <w:lvl w:ilvl="1" w:tplc="08090003">
+      <w:start w:val="1"/>
+      <w:numFmt w:val="bullet"/>
+      <w:lvlText w:val="o"/>
+      <w:lvlJc w:val="left"/>
+      <w:pPr>
+        <w:ind w:left="1080" w:hanging="360"/>
+      </w:pPr>
+      <w:rPr>
+        <w:rFonts w:ascii="Courier New" w:hAnsi="Courier New" w:cs="Courier New" w:hint="default"/>
+      </w:rPr>
+    </w:lvl>
+    <w:lvl w:ilvl="2" w:tplc="0809000F">
+      <w:start w:val="1"/>
+      <w:numFmt w:val="decimal"/>
+      <w:lvlText w:val="%3."/>
+      <w:lvlJc w:val="left"/>
+      <w:pPr>
+        <w:ind w:left="1800" w:hanging="360"/>
+      </w:pPr>
+      <w:rPr>
+        <w:rFonts w:hint="default"/>
+      </w:rPr>
+    </w:lvl>
+    <w:lvl w:ilvl="3" w:tplc="08090001" w:tentative="1">
+      <w:start w:val="1"/>
+      <w:numFmt w:val="bullet"/>
+      <w:lvlText w:val=""/>
+      <w:lvlJc w:val="left"/>
+      <w:pPr>
+        <w:ind w:left="2520" w:hanging="360"/>
+      </w:pPr>
+      <w:rPr>
+        <w:rFonts w:ascii="Symbol" w:hAnsi="Symbol" w:hint="default"/>
+      </w:rPr>
+    </w:lvl>
+    <w:lvl w:ilvl="4" w:tplc="08090003" w:tentative="1">
+      <w:start w:val="1"/>
+      <w:numFmt w:val="bullet"/>
+      <w:lvlText w:val="o"/>
+      <w:lvlJc w:val="left"/>
+      <w:pPr>
+        <w:ind w:left="3240" w:hanging="360"/>
+      </w:pPr>
+      <w:rPr>
+        <w:rFonts w:ascii="Courier New" w:hAnsi="Courier New" w:cs="Courier New" w:hint="default"/>
+      </w:rPr>
+    </w:lvl>
+    <w:lvl w:ilvl="5" w:tplc="08090005" w:tentative="1">
+      <w:start w:val="1"/>
+      <w:numFmt w:val="bullet"/>
+      <w:lvlText w:val=""/>
+      <w:lvlJc w:val="left"/>
+      <w:pPr>
+        <w:ind w:left="3960" w:hanging="360"/>
+      </w:pPr>
+      <w:rPr>
+        <w:rFonts w:ascii="Wingdings" w:hAnsi="Wingdings" w:hint="default"/>
+      </w:rPr>
+    </w:lvl>
+    <w:lvl w:ilvl="6" w:tplc="08090001" w:tentative="1">
+      <w:start w:val="1"/>
+      <w:numFmt w:val="bullet"/>
+      <w:lvlText w:val=""/>
+      <w:lvlJc w:val="left"/>
+      <w:pPr>
+        <w:ind w:left="4680" w:hanging="360"/>
+      </w:pPr>
+      <w:rPr>
+        <w:rFonts w:ascii="Symbol" w:hAnsi="Symbol" w:hint="default"/>
+      </w:rPr>
+    </w:lvl>
+    <w:lvl w:ilvl="7" w:tplc="08090003" w:tentative="1">
+      <w:start w:val="1"/>
+      <w:numFmt w:val="bullet"/>
+      <w:lvlText w:val="o"/>
+      <w:lvlJc w:val="left"/>
+      <w:pPr>
+        <w:ind w:left="5400" w:hanging="360"/>
+      </w:pPr>
+      <w:rPr>
+        <w:rFonts w:ascii="Courier New" w:hAnsi="Courier New" w:cs="Courier New" w:hint="default"/>
+      </w:rPr>
+    </w:lvl>
+    <w:lvl w:ilvl="8" w:tplc="08090005" w:tentative="1">
+      <w:start w:val="1"/>
+      <w:numFmt w:val="bullet"/>
+      <w:lvlText w:val=""/>
+      <w:lvlJc w:val="left"/>
+      <w:pPr>
+        <w:ind w:left="6120" w:hanging="360"/>
+      </w:pPr>
+      <w:rPr>
+        <w:rFonts w:ascii="Wingdings" w:hAnsi="Wingdings" w:hint="default"/>
+      </w:rPr>
+    </w:lvl>
+  </w:abstractNum>
+  <w:abstractNum w:abstractNumId="42" w15:restartNumberingAfterBreak="0">
     <w:nsid w:val="75B73984"/>
     <w:multiLevelType w:val="hybridMultilevel"/>
     <w:tmpl w:val="67909F70"/>
@@ -44122,7 +46655,7 @@
       </w:rPr>
     </w:lvl>
   </w:abstractNum>
-  <w:abstractNum w:abstractNumId="39" w15:restartNumberingAfterBreak="0">
+  <w:abstractNum w:abstractNumId="43" w15:restartNumberingAfterBreak="0">
     <w:nsid w:val="77B93B59"/>
     <w:multiLevelType w:val="hybridMultilevel"/>
     <w:tmpl w:val="0E24BFA6"/>
@@ -44208,7 +46741,7 @@
       </w:pPr>
     </w:lvl>
   </w:abstractNum>
-  <w:abstractNum w:abstractNumId="40" w15:restartNumberingAfterBreak="0">
+  <w:abstractNum w:abstractNumId="44" w15:restartNumberingAfterBreak="0">
     <w:nsid w:val="7AB131AF"/>
     <w:multiLevelType w:val="hybridMultilevel"/>
     <w:tmpl w:val="AD423C3A"/>
@@ -44294,7 +46827,7 @@
       </w:pPr>
     </w:lvl>
   </w:abstractNum>
-  <w:abstractNum w:abstractNumId="41" w15:restartNumberingAfterBreak="0">
+  <w:abstractNum w:abstractNumId="45" w15:restartNumberingAfterBreak="0">
     <w:nsid w:val="7C3D0DCD"/>
     <w:multiLevelType w:val="hybridMultilevel"/>
     <w:tmpl w:val="4D0420EC"/>
@@ -44408,109 +46941,109 @@
     </w:lvl>
   </w:abstractNum>
   <w:num w:numId="1">
-    <w:abstractNumId w:val="26"/>
+    <w:abstractNumId w:val="29"/>
   </w:num>
   <w:num w:numId="2">
     <w:abstractNumId w:val="1"/>
   </w:num>
   <w:num w:numId="3">
-    <w:abstractNumId w:val="29"/>
+    <w:abstractNumId w:val="32"/>
   </w:num>
   <w:num w:numId="4">
-    <w:abstractNumId w:val="32"/>
+    <w:abstractNumId w:val="35"/>
   </w:num>
   <w:num w:numId="5">
-    <w:abstractNumId w:val="39"/>
+    <w:abstractNumId w:val="43"/>
   </w:num>
   <w:num w:numId="6">
-    <w:abstractNumId w:val="28"/>
+    <w:abstractNumId w:val="31"/>
   </w:num>
   <w:num w:numId="7">
-    <w:abstractNumId w:val="37"/>
+    <w:abstractNumId w:val="40"/>
   </w:num>
   <w:num w:numId="8">
-    <w:abstractNumId w:val="35"/>
+    <w:abstractNumId w:val="38"/>
   </w:num>
   <w:num w:numId="9">
-    <w:abstractNumId w:val="17"/>
+    <w:abstractNumId w:val="18"/>
   </w:num>
   <w:num w:numId="10">
-    <w:abstractNumId w:val="38"/>
+    <w:abstractNumId w:val="42"/>
   </w:num>
   <w:num w:numId="11">
-    <w:abstractNumId w:val="22"/>
+    <w:abstractNumId w:val="24"/>
   </w:num>
   <w:num w:numId="12">
     <w:abstractNumId w:val="0"/>
   </w:num>
   <w:num w:numId="13">
-    <w:abstractNumId w:val="14"/>
+    <w:abstractNumId w:val="15"/>
   </w:num>
   <w:num w:numId="14">
+    <w:abstractNumId w:val="23"/>
+  </w:num>
+  <w:num w:numId="15">
+    <w:abstractNumId w:val="11"/>
+  </w:num>
+  <w:num w:numId="16">
+    <w:abstractNumId w:val="45"/>
+  </w:num>
+  <w:num w:numId="17">
     <w:abstractNumId w:val="21"/>
   </w:num>
-  <w:num w:numId="15">
-    <w:abstractNumId w:val="10"/>
-  </w:num>
-  <w:num w:numId="16">
-    <w:abstractNumId w:val="41"/>
-  </w:num>
-  <w:num w:numId="17">
-    <w:abstractNumId w:val="19"/>
-  </w:num>
   <w:num w:numId="18">
-    <w:abstractNumId w:val="33"/>
+    <w:abstractNumId w:val="36"/>
   </w:num>
   <w:num w:numId="19">
-    <w:abstractNumId w:val="34"/>
+    <w:abstractNumId w:val="37"/>
   </w:num>
   <w:num w:numId="20">
-    <w:abstractNumId w:val="15"/>
+    <w:abstractNumId w:val="16"/>
   </w:num>
   <w:num w:numId="21">
     <w:abstractNumId w:val="6"/>
   </w:num>
   <w:num w:numId="22">
-    <w:abstractNumId w:val="18"/>
+    <w:abstractNumId w:val="20"/>
   </w:num>
   <w:num w:numId="23">
+    <w:abstractNumId w:val="10"/>
+  </w:num>
+  <w:num w:numId="24">
+    <w:abstractNumId w:val="17"/>
+  </w:num>
+  <w:num w:numId="25">
+    <w:abstractNumId w:val="34"/>
+  </w:num>
+  <w:num w:numId="26">
+    <w:abstractNumId w:val="26"/>
+  </w:num>
+  <w:num w:numId="27">
+    <w:abstractNumId w:val="14"/>
+  </w:num>
+  <w:num w:numId="28">
     <w:abstractNumId w:val="9"/>
   </w:num>
-  <w:num w:numId="24">
-    <w:abstractNumId w:val="16"/>
-  </w:num>
-  <w:num w:numId="25">
-    <w:abstractNumId w:val="31"/>
-  </w:num>
-  <w:num w:numId="26">
-    <w:abstractNumId w:val="24"/>
-  </w:num>
-  <w:num w:numId="27">
+  <w:num w:numId="29">
     <w:abstractNumId w:val="13"/>
   </w:num>
-  <w:num w:numId="28">
-    <w:abstractNumId w:val="8"/>
-  </w:num>
-  <w:num w:numId="29">
-    <w:abstractNumId w:val="12"/>
-  </w:num>
   <w:num w:numId="30">
-    <w:abstractNumId w:val="20"/>
+    <w:abstractNumId w:val="22"/>
   </w:num>
   <w:num w:numId="31">
-    <w:abstractNumId w:val="40"/>
+    <w:abstractNumId w:val="44"/>
   </w:num>
   <w:num w:numId="32">
     <w:abstractNumId w:val="4"/>
   </w:num>
   <w:num w:numId="33">
+    <w:abstractNumId w:val="33"/>
+  </w:num>
+  <w:num w:numId="34">
     <w:abstractNumId w:val="30"/>
   </w:num>
-  <w:num w:numId="34">
-    <w:abstractNumId w:val="27"/>
-  </w:num>
   <w:num w:numId="35">
-    <w:abstractNumId w:val="11"/>
+    <w:abstractNumId w:val="12"/>
   </w:num>
   <w:num w:numId="36">
     <w:abstractNumId w:val="2"/>
@@ -44522,16 +47055,28 @@
     <w:abstractNumId w:val="5"/>
   </w:num>
   <w:num w:numId="39">
-    <w:abstractNumId w:val="36"/>
+    <w:abstractNumId w:val="39"/>
   </w:num>
   <w:num w:numId="40">
-    <w:abstractNumId w:val="25"/>
+    <w:abstractNumId w:val="27"/>
   </w:num>
   <w:num w:numId="41">
     <w:abstractNumId w:val="7"/>
   </w:num>
   <w:num w:numId="42">
-    <w:abstractNumId w:val="23"/>
+    <w:abstractNumId w:val="25"/>
+  </w:num>
+  <w:num w:numId="43">
+    <w:abstractNumId w:val="19"/>
+  </w:num>
+  <w:num w:numId="44">
+    <w:abstractNumId w:val="41"/>
+  </w:num>
+  <w:num w:numId="45">
+    <w:abstractNumId w:val="28"/>
+  </w:num>
+  <w:num w:numId="46">
+    <w:abstractNumId w:val="8"/>
   </w:num>
   <w:numIdMacAtCleanup w:val="15"/>
 </w:numbering>
@@ -45355,6 +47900,63 @@
       <w:szCs w:val="18"/>
     </w:rPr>
   </w:style>
+  <w:style w:type="table" w:styleId="GridTable1Light-Accent1">
+    <w:name w:val="Grid Table 1 Light Accent 1"/>
+    <w:basedOn w:val="TableNormal"/>
+    <w:uiPriority w:val="46"/>
+    <w:rsid w:val="005573F8"/>
+    <w:pPr>
+      <w:spacing w:after="0" w:line="240" w:lineRule="auto"/>
+    </w:pPr>
+    <w:tblPr>
+      <w:tblStyleRowBandSize w:val="1"/>
+      <w:tblStyleColBandSize w:val="1"/>
+      <w:tblBorders>
+        <w:top w:val="single" w:sz="4" w:space="0" w:color="BDD6EE" w:themeColor="accent1" w:themeTint="66"/>
+        <w:left w:val="single" w:sz="4" w:space="0" w:color="BDD6EE" w:themeColor="accent1" w:themeTint="66"/>
+        <w:bottom w:val="single" w:sz="4" w:space="0" w:color="BDD6EE" w:themeColor="accent1" w:themeTint="66"/>
+        <w:right w:val="single" w:sz="4" w:space="0" w:color="BDD6EE" w:themeColor="accent1" w:themeTint="66"/>
+        <w:insideH w:val="single" w:sz="4" w:space="0" w:color="BDD6EE" w:themeColor="accent1" w:themeTint="66"/>
+        <w:insideV w:val="single" w:sz="4" w:space="0" w:color="BDD6EE" w:themeColor="accent1" w:themeTint="66"/>
+      </w:tblBorders>
+    </w:tblPr>
+    <w:tblStylePr w:type="firstRow">
+      <w:rPr>
+        <w:b/>
+        <w:bCs/>
+      </w:rPr>
+      <w:tblPr/>
+      <w:tcPr>
+        <w:tcBorders>
+          <w:bottom w:val="single" w:sz="12" w:space="0" w:color="9CC2E5" w:themeColor="accent1" w:themeTint="99"/>
+        </w:tcBorders>
+      </w:tcPr>
+    </w:tblStylePr>
+    <w:tblStylePr w:type="lastRow">
+      <w:rPr>
+        <w:b/>
+        <w:bCs/>
+      </w:rPr>
+      <w:tblPr/>
+      <w:tcPr>
+        <w:tcBorders>
+          <w:top w:val="double" w:sz="2" w:space="0" w:color="9CC2E5" w:themeColor="accent1" w:themeTint="99"/>
+        </w:tcBorders>
+      </w:tcPr>
+    </w:tblStylePr>
+    <w:tblStylePr w:type="firstCol">
+      <w:rPr>
+        <w:b/>
+        <w:bCs/>
+      </w:rPr>
+    </w:tblStylePr>
+    <w:tblStylePr w:type="lastCol">
+      <w:rPr>
+        <w:b/>
+        <w:bCs/>
+      </w:rPr>
+    </w:tblStylePr>
+  </w:style>
 </w:styles>
 </file>
 
@@ -45624,7 +48226,7 @@
 </file>
 
 <file path=customXml/itemProps1.xml><?xml version="1.0" encoding="utf-8"?>
-<ds:datastoreItem xmlns:ds="http://schemas.openxmlformats.org/officeDocument/2006/customXml" ds:itemID="{DA4C29A7-D1A9-4A6E-B05C-00F06E06DAC9}">
+<ds:datastoreItem xmlns:ds="http://schemas.openxmlformats.org/officeDocument/2006/customXml" ds:itemID="{C9F05A78-11F5-4CBB-BAFF-C49064BC10D8}">
   <ds:schemaRefs>
     <ds:schemaRef ds:uri="http://schemas.openxmlformats.org/officeDocument/2006/bibliography"/>
   </ds:schemaRefs>

</xml_diff>